<commit_message>
nowe sprawozdanie, aktualizacja pliku cd
</commit_message>
<xml_diff>
--- a/Dokumentacja/sprawozdanie.docx
+++ b/Dokumentacja/sprawozdanie.docx
@@ -1,6 +1,6 @@
 
 <file path=word/document.xml><?xml version="1.0" encoding="utf-8"?>
-<w:document xmlns:wpc="http://schemas.microsoft.com/office/word/2010/wordprocessingCanvas" xmlns:cx="http://schemas.microsoft.com/office/drawing/2014/chartex" xmlns:cx1="http://schemas.microsoft.com/office/drawing/2015/9/8/chartex" xmlns:cx2="http://schemas.microsoft.com/office/drawing/2015/10/21/chartex" xmlns:cx3="http://schemas.microsoft.com/office/drawing/2016/5/9/chartex" xmlns:cx4="http://schemas.microsoft.com/office/drawing/2016/5/10/chartex" xmlns:cx5="http://schemas.microsoft.com/office/drawing/2016/5/11/chartex" xmlns:cx6="http://schemas.microsoft.com/office/drawing/2016/5/12/chartex" xmlns:cx7="http://schemas.microsoft.com/office/drawing/2016/5/13/chartex" xmlns:cx8="http://schemas.microsoft.com/office/drawing/2016/5/14/chartex" xmlns:mc="http://schemas.openxmlformats.org/markup-compatibility/2006" xmlns:aink="http://schemas.microsoft.com/office/drawing/2016/ink" xmlns:am3d="http://schemas.microsoft.com/office/drawing/2017/model3d" xmlns:o="urn:schemas-microsoft-com:office:office" xmlns:r="http://schemas.openxmlformats.org/officeDocument/2006/relationships" xmlns:m="http://schemas.openxmlformats.org/officeDocument/2006/math" xmlns:v="urn:schemas-microsoft-com:vml" xmlns:wp14="http://schemas.microsoft.com/office/word/2010/wordprocessingDrawing" xmlns:wp="http://schemas.openxmlformats.org/drawingml/2006/wordprocessingDrawing" xmlns:w10="urn:schemas-microsoft-com:office:word" xmlns:w="http://schemas.openxmlformats.org/wordprocessingml/2006/main" xmlns:w14="http://schemas.microsoft.com/office/word/2010/wordml" xmlns:w15="http://schemas.microsoft.com/office/word/2012/wordml" xmlns:w16cid="http://schemas.microsoft.com/office/word/2016/wordml/cid" xmlns:w16se="http://schemas.microsoft.com/office/word/2015/wordml/symex" xmlns:wpg="http://schemas.microsoft.com/office/word/2010/wordprocessingGroup" xmlns:wpi="http://schemas.microsoft.com/office/word/2010/wordprocessingInk" xmlns:wne="http://schemas.microsoft.com/office/word/2006/wordml" xmlns:wps="http://schemas.microsoft.com/office/word/2010/wordprocessingShape" mc:Ignorable="w14 w15 w16se w16cid wp14">
+<w:document xmlns:wpc="http://schemas.microsoft.com/office/word/2010/wordprocessingCanvas" xmlns:cx="http://schemas.microsoft.com/office/drawing/2014/chartex" xmlns:cx1="http://schemas.microsoft.com/office/drawing/2015/9/8/chartex" xmlns:cx2="http://schemas.microsoft.com/office/drawing/2015/10/21/chartex" xmlns:cx3="http://schemas.microsoft.com/office/drawing/2016/5/9/chartex" xmlns:cx4="http://schemas.microsoft.com/office/drawing/2016/5/10/chartex" xmlns:cx5="http://schemas.microsoft.com/office/drawing/2016/5/11/chartex" xmlns:cx6="http://schemas.microsoft.com/office/drawing/2016/5/12/chartex" xmlns:cx7="http://schemas.microsoft.com/office/drawing/2016/5/13/chartex" xmlns:cx8="http://schemas.microsoft.com/office/drawing/2016/5/14/chartex" xmlns:mc="http://schemas.openxmlformats.org/markup-compatibility/2006" xmlns:aink="http://schemas.microsoft.com/office/drawing/2016/ink" xmlns:am3d="http://schemas.microsoft.com/office/drawing/2017/model3d" xmlns:o="urn:schemas-microsoft-com:office:office" xmlns:r="http://schemas.openxmlformats.org/officeDocument/2006/relationships" xmlns:m="http://schemas.openxmlformats.org/officeDocument/2006/math" xmlns:v="urn:schemas-microsoft-com:vml" xmlns:wp14="http://schemas.microsoft.com/office/word/2010/wordprocessingDrawing" xmlns:wp="http://schemas.openxmlformats.org/drawingml/2006/wordprocessingDrawing" xmlns:w10="urn:schemas-microsoft-com:office:word" xmlns:w="http://schemas.openxmlformats.org/wordprocessingml/2006/main" xmlns:w14="http://schemas.microsoft.com/office/word/2010/wordml" xmlns:w15="http://schemas.microsoft.com/office/word/2012/wordml" xmlns:w16cex="http://schemas.microsoft.com/office/word/2018/wordml/cex" xmlns:w16cid="http://schemas.microsoft.com/office/word/2016/wordml/cid" xmlns:w16="http://schemas.microsoft.com/office/word/2018/wordml" xmlns:w16se="http://schemas.microsoft.com/office/word/2015/wordml/symex" xmlns:wpg="http://schemas.microsoft.com/office/word/2010/wordprocessingGroup" xmlns:wpi="http://schemas.microsoft.com/office/word/2010/wordprocessingInk" xmlns:wne="http://schemas.microsoft.com/office/word/2006/wordml" xmlns:wps="http://schemas.microsoft.com/office/word/2010/wordprocessingShape" mc:Ignorable="w14 w15 w16se w16cid w16 w16cex wp14">
   <w:body>
     <w:tbl>
       <w:tblPr>
@@ -494,6 +494,7 @@
         </w:rPr>
         <w:t xml:space="preserve"> </w:t>
       </w:r>
+      <w:proofErr w:type="spellStart"/>
       <w:r>
         <w:rPr>
           <w:rFonts w:ascii="Consolas" w:hAnsi="Consolas" w:cs="Consolas"/>
@@ -503,6 +504,7 @@
         </w:rPr>
         <w:t>void</w:t>
       </w:r>
+      <w:proofErr w:type="spellEnd"/>
       <w:r>
         <w:rPr>
           <w:rFonts w:ascii="Consolas" w:hAnsi="Consolas" w:cs="Consolas"/>
@@ -510,8 +512,29 @@
           <w:sz w:val="19"/>
           <w:szCs w:val="19"/>
         </w:rPr>
-        <w:t xml:space="preserve"> ChangeColorToGrayScale(</w:t>
-      </w:r>
+        <w:t xml:space="preserve"> </w:t>
+      </w:r>
+      <w:proofErr w:type="spellStart"/>
+      <w:r>
+        <w:rPr>
+          <w:rFonts w:ascii="Consolas" w:hAnsi="Consolas" w:cs="Consolas"/>
+          <w:color w:val="000000"/>
+          <w:sz w:val="19"/>
+          <w:szCs w:val="19"/>
+        </w:rPr>
+        <w:t>ChangeColorToGrayScale</w:t>
+      </w:r>
+      <w:proofErr w:type="spellEnd"/>
+      <w:r>
+        <w:rPr>
+          <w:rFonts w:ascii="Consolas" w:hAnsi="Consolas" w:cs="Consolas"/>
+          <w:color w:val="000000"/>
+          <w:sz w:val="19"/>
+          <w:szCs w:val="19"/>
+        </w:rPr>
+        <w:t>(</w:t>
+      </w:r>
+      <w:proofErr w:type="spellStart"/>
       <w:r>
         <w:rPr>
           <w:rFonts w:ascii="Consolas" w:hAnsi="Consolas" w:cs="Consolas"/>
@@ -521,6 +544,7 @@
         </w:rPr>
         <w:t>object</w:t>
       </w:r>
+      <w:proofErr w:type="spellEnd"/>
       <w:r>
         <w:rPr>
           <w:rFonts w:ascii="Consolas" w:hAnsi="Consolas" w:cs="Consolas"/>
@@ -576,6 +600,7 @@
         </w:rPr>
         <w:t xml:space="preserve">    </w:t>
       </w:r>
+      <w:proofErr w:type="spellStart"/>
       <w:r>
         <w:rPr>
           <w:rFonts w:ascii="Consolas" w:hAnsi="Consolas" w:cs="Consolas"/>
@@ -585,6 +610,7 @@
         </w:rPr>
         <w:t>int</w:t>
       </w:r>
+      <w:proofErr w:type="spellEnd"/>
       <w:r>
         <w:rPr>
           <w:rFonts w:ascii="Consolas" w:hAnsi="Consolas" w:cs="Consolas"/>
@@ -592,7 +618,27 @@
           <w:sz w:val="19"/>
           <w:szCs w:val="19"/>
         </w:rPr>
-        <w:t xml:space="preserve"> i = ThreadService.GetI();</w:t>
+        <w:t xml:space="preserve"> i = </w:t>
+      </w:r>
+      <w:proofErr w:type="spellStart"/>
+      <w:r>
+        <w:rPr>
+          <w:rFonts w:ascii="Consolas" w:hAnsi="Consolas" w:cs="Consolas"/>
+          <w:color w:val="000000"/>
+          <w:sz w:val="19"/>
+          <w:szCs w:val="19"/>
+        </w:rPr>
+        <w:t>ThreadService.GetI</w:t>
+      </w:r>
+      <w:proofErr w:type="spellEnd"/>
+      <w:r>
+        <w:rPr>
+          <w:rFonts w:ascii="Consolas" w:hAnsi="Consolas" w:cs="Consolas"/>
+          <w:color w:val="000000"/>
+          <w:sz w:val="19"/>
+          <w:szCs w:val="19"/>
+        </w:rPr>
+        <w:t>();</w:t>
       </w:r>
     </w:p>
     <w:p>
@@ -631,6 +677,7 @@
         </w:rPr>
         <w:t xml:space="preserve">    </w:t>
       </w:r>
+      <w:proofErr w:type="spellStart"/>
       <w:r>
         <w:rPr>
           <w:rFonts w:ascii="Consolas" w:hAnsi="Consolas" w:cs="Consolas"/>
@@ -640,6 +687,7 @@
         </w:rPr>
         <w:t>while</w:t>
       </w:r>
+      <w:proofErr w:type="spellEnd"/>
       <w:r>
         <w:rPr>
           <w:rFonts w:ascii="Consolas" w:hAnsi="Consolas" w:cs="Consolas"/>
@@ -647,7 +695,27 @@
           <w:sz w:val="19"/>
           <w:szCs w:val="19"/>
         </w:rPr>
-        <w:t xml:space="preserve"> (i &lt; Pixels.Length)</w:t>
+        <w:t xml:space="preserve"> (i &lt; </w:t>
+      </w:r>
+      <w:proofErr w:type="spellStart"/>
+      <w:r>
+        <w:rPr>
+          <w:rFonts w:ascii="Consolas" w:hAnsi="Consolas" w:cs="Consolas"/>
+          <w:color w:val="000000"/>
+          <w:sz w:val="19"/>
+          <w:szCs w:val="19"/>
+        </w:rPr>
+        <w:t>Pixels.Length</w:t>
+      </w:r>
+      <w:proofErr w:type="spellEnd"/>
+      <w:r>
+        <w:rPr>
+          <w:rFonts w:ascii="Consolas" w:hAnsi="Consolas" w:cs="Consolas"/>
+          <w:color w:val="000000"/>
+          <w:sz w:val="19"/>
+          <w:szCs w:val="19"/>
+        </w:rPr>
+        <w:t>)</w:t>
       </w:r>
     </w:p>
     <w:p>
@@ -693,7 +761,87 @@
           <w:sz w:val="19"/>
           <w:szCs w:val="19"/>
         </w:rPr>
-        <w:t xml:space="preserve">        ProcessingMethod(Pixels.GetRed(i), Pixels.GetGreen(i), Pixels.GetBlue(i));</w:t>
+        <w:t xml:space="preserve">        </w:t>
+      </w:r>
+      <w:proofErr w:type="spellStart"/>
+      <w:r>
+        <w:rPr>
+          <w:rFonts w:ascii="Consolas" w:hAnsi="Consolas" w:cs="Consolas"/>
+          <w:color w:val="000000"/>
+          <w:sz w:val="19"/>
+          <w:szCs w:val="19"/>
+        </w:rPr>
+        <w:t>ProcessingMethod</w:t>
+      </w:r>
+      <w:proofErr w:type="spellEnd"/>
+      <w:r>
+        <w:rPr>
+          <w:rFonts w:ascii="Consolas" w:hAnsi="Consolas" w:cs="Consolas"/>
+          <w:color w:val="000000"/>
+          <w:sz w:val="19"/>
+          <w:szCs w:val="19"/>
+        </w:rPr>
+        <w:t>(</w:t>
+      </w:r>
+      <w:proofErr w:type="spellStart"/>
+      <w:r>
+        <w:rPr>
+          <w:rFonts w:ascii="Consolas" w:hAnsi="Consolas" w:cs="Consolas"/>
+          <w:color w:val="000000"/>
+          <w:sz w:val="19"/>
+          <w:szCs w:val="19"/>
+        </w:rPr>
+        <w:t>Pixels.GetRed</w:t>
+      </w:r>
+      <w:proofErr w:type="spellEnd"/>
+      <w:r>
+        <w:rPr>
+          <w:rFonts w:ascii="Consolas" w:hAnsi="Consolas" w:cs="Consolas"/>
+          <w:color w:val="000000"/>
+          <w:sz w:val="19"/>
+          <w:szCs w:val="19"/>
+        </w:rPr>
+        <w:t xml:space="preserve">(i), </w:t>
+      </w:r>
+      <w:proofErr w:type="spellStart"/>
+      <w:r>
+        <w:rPr>
+          <w:rFonts w:ascii="Consolas" w:hAnsi="Consolas" w:cs="Consolas"/>
+          <w:color w:val="000000"/>
+          <w:sz w:val="19"/>
+          <w:szCs w:val="19"/>
+        </w:rPr>
+        <w:t>Pixels.GetGreen</w:t>
+      </w:r>
+      <w:proofErr w:type="spellEnd"/>
+      <w:r>
+        <w:rPr>
+          <w:rFonts w:ascii="Consolas" w:hAnsi="Consolas" w:cs="Consolas"/>
+          <w:color w:val="000000"/>
+          <w:sz w:val="19"/>
+          <w:szCs w:val="19"/>
+        </w:rPr>
+        <w:t xml:space="preserve">(i), </w:t>
+      </w:r>
+      <w:proofErr w:type="spellStart"/>
+      <w:r>
+        <w:rPr>
+          <w:rFonts w:ascii="Consolas" w:hAnsi="Consolas" w:cs="Consolas"/>
+          <w:color w:val="000000"/>
+          <w:sz w:val="19"/>
+          <w:szCs w:val="19"/>
+        </w:rPr>
+        <w:t>Pixels.GetBlue</w:t>
+      </w:r>
+      <w:proofErr w:type="spellEnd"/>
+      <w:r>
+        <w:rPr>
+          <w:rFonts w:ascii="Consolas" w:hAnsi="Consolas" w:cs="Consolas"/>
+          <w:color w:val="000000"/>
+          <w:sz w:val="19"/>
+          <w:szCs w:val="19"/>
+        </w:rPr>
+        <w:t>(i));</w:t>
       </w:r>
     </w:p>
     <w:p>
@@ -716,7 +864,27 @@
           <w:sz w:val="19"/>
           <w:szCs w:val="19"/>
         </w:rPr>
-        <w:t xml:space="preserve">        i = ThreadService.GetI();</w:t>
+        <w:t xml:space="preserve">        i = </w:t>
+      </w:r>
+      <w:proofErr w:type="spellStart"/>
+      <w:r>
+        <w:rPr>
+          <w:rFonts w:ascii="Consolas" w:hAnsi="Consolas" w:cs="Consolas"/>
+          <w:color w:val="000000"/>
+          <w:sz w:val="19"/>
+          <w:szCs w:val="19"/>
+        </w:rPr>
+        <w:t>ThreadService.GetI</w:t>
+      </w:r>
+      <w:proofErr w:type="spellEnd"/>
+      <w:r>
+        <w:rPr>
+          <w:rFonts w:ascii="Consolas" w:hAnsi="Consolas" w:cs="Consolas"/>
+          <w:color w:val="000000"/>
+          <w:sz w:val="19"/>
+          <w:szCs w:val="19"/>
+        </w:rPr>
+        <w:t>();</w:t>
       </w:r>
     </w:p>
     <w:p>
@@ -914,25 +1082,1742 @@
         <w:pStyle w:val="Podtytu"/>
       </w:pPr>
       <w:r>
+        <w:br w:type="column"/>
+      </w:r>
+      <w:r>
+        <w:lastRenderedPageBreak/>
+        <w:t>Użycie poszczególnych składowych języka.</w:t>
+      </w:r>
+    </w:p>
+    <w:p>
+      <w:pPr>
+        <w:pStyle w:val="Podtytu"/>
+      </w:pPr>
+      <w:proofErr w:type="spellStart"/>
+      <w:r>
+        <w:t>Threads</w:t>
+      </w:r>
+      <w:proofErr w:type="spellEnd"/>
+    </w:p>
+    <w:p>
+      <w:pPr>
+        <w:jc w:val="center"/>
+      </w:pPr>
+      <w:r>
+        <w:drawing>
+          <wp:inline distT="0" distB="0" distL="0" distR="0" wp14:anchorId="72EF4AD4" wp14:editId="6116A39F">
+            <wp:extent cx="4058216" cy="2353003"/>
+            <wp:effectExtent l="0" t="0" r="0" b="9525"/>
+            <wp:docPr id="4" name="Obraz 4"/>
+            <wp:cNvGraphicFramePr>
+              <a:graphicFrameLocks xmlns:a="http://schemas.openxmlformats.org/drawingml/2006/main" noChangeAspect="1"/>
+            </wp:cNvGraphicFramePr>
+            <a:graphic xmlns:a="http://schemas.openxmlformats.org/drawingml/2006/main">
+              <a:graphicData uri="http://schemas.openxmlformats.org/drawingml/2006/picture">
+                <pic:pic xmlns:pic="http://schemas.openxmlformats.org/drawingml/2006/picture">
+                  <pic:nvPicPr>
+                    <pic:cNvPr id="1" name=""/>
+                    <pic:cNvPicPr/>
+                  </pic:nvPicPr>
+                  <pic:blipFill>
+                    <a:blip r:embed="rId7"/>
+                    <a:stretch>
+                      <a:fillRect/>
+                    </a:stretch>
+                  </pic:blipFill>
+                  <pic:spPr>
+                    <a:xfrm>
+                      <a:off x="0" y="0"/>
+                      <a:ext cx="4058216" cy="2353003"/>
+                    </a:xfrm>
+                    <a:prstGeom prst="rect">
+                      <a:avLst/>
+                    </a:prstGeom>
+                  </pic:spPr>
+                </pic:pic>
+              </a:graphicData>
+            </a:graphic>
+          </wp:inline>
+        </w:drawing>
+      </w:r>
+    </w:p>
+    <w:p>
+      <w:r>
+        <w:t xml:space="preserve">Nastąpiła próba implementacji prostego menadżera wątków. Dalsza część kodu obejmuje </w:t>
+      </w:r>
+      <w:r>
+        <w:t>dodatkowo</w:t>
+      </w:r>
+      <w:r>
+        <w:t xml:space="preserve"> próbę ich synchronizacji poprzez użycie zmiennej Locker.</w:t>
+      </w:r>
+    </w:p>
+    <w:p>
+      <w:pPr>
+        <w:pStyle w:val="Podtytu"/>
+      </w:pPr>
+      <w:r>
+        <w:t>Templates</w:t>
+      </w:r>
+    </w:p>
+    <w:p>
+      <w:pPr>
+        <w:jc w:val="center"/>
+      </w:pPr>
+      <w:r>
+        <w:drawing>
+          <wp:inline distT="0" distB="0" distL="0" distR="0" wp14:anchorId="270D410C" wp14:editId="42852274">
+            <wp:extent cx="3610479" cy="3496163"/>
+            <wp:effectExtent l="0" t="0" r="9525" b="9525"/>
+            <wp:docPr id="8" name="Obraz 8"/>
+            <wp:cNvGraphicFramePr>
+              <a:graphicFrameLocks xmlns:a="http://schemas.openxmlformats.org/drawingml/2006/main" noChangeAspect="1"/>
+            </wp:cNvGraphicFramePr>
+            <a:graphic xmlns:a="http://schemas.openxmlformats.org/drawingml/2006/main">
+              <a:graphicData uri="http://schemas.openxmlformats.org/drawingml/2006/picture">
+                <pic:pic xmlns:pic="http://schemas.openxmlformats.org/drawingml/2006/picture">
+                  <pic:nvPicPr>
+                    <pic:cNvPr id="1" name=""/>
+                    <pic:cNvPicPr/>
+                  </pic:nvPicPr>
+                  <pic:blipFill>
+                    <a:blip r:embed="rId8"/>
+                    <a:stretch>
+                      <a:fillRect/>
+                    </a:stretch>
+                  </pic:blipFill>
+                  <pic:spPr>
+                    <a:xfrm>
+                      <a:off x="0" y="0"/>
+                      <a:ext cx="3610479" cy="3496163"/>
+                    </a:xfrm>
+                    <a:prstGeom prst="rect">
+                      <a:avLst/>
+                    </a:prstGeom>
+                  </pic:spPr>
+                </pic:pic>
+              </a:graphicData>
+            </a:graphic>
+          </wp:inline>
+        </w:drawing>
+      </w:r>
+    </w:p>
+    <w:p>
+      <w:r>
+        <w:t>Jako klasa helper do przechowywania danych o kolorach pixela w zgrabnych paczkach.</w:t>
+      </w:r>
+    </w:p>
+    <w:p>
+      <w:pPr>
+        <w:pStyle w:val="Podtytu"/>
+      </w:pPr>
+      <w:r>
+        <w:lastRenderedPageBreak/>
+        <w:t>Regex</w:t>
+      </w:r>
+    </w:p>
+    <w:p>
+      <w:pPr>
+        <w:jc w:val="center"/>
+      </w:pPr>
+      <w:r>
+        <w:drawing>
+          <wp:inline distT="0" distB="0" distL="0" distR="0" wp14:anchorId="2C5DDC20" wp14:editId="27D28F25">
+            <wp:extent cx="5760720" cy="2017395"/>
+            <wp:effectExtent l="0" t="0" r="0" b="1905"/>
+            <wp:docPr id="9" name="Obraz 9"/>
+            <wp:cNvGraphicFramePr>
+              <a:graphicFrameLocks xmlns:a="http://schemas.openxmlformats.org/drawingml/2006/main" noChangeAspect="1"/>
+            </wp:cNvGraphicFramePr>
+            <a:graphic xmlns:a="http://schemas.openxmlformats.org/drawingml/2006/main">
+              <a:graphicData uri="http://schemas.openxmlformats.org/drawingml/2006/picture">
+                <pic:pic xmlns:pic="http://schemas.openxmlformats.org/drawingml/2006/picture">
+                  <pic:nvPicPr>
+                    <pic:cNvPr id="1" name=""/>
+                    <pic:cNvPicPr/>
+                  </pic:nvPicPr>
+                  <pic:blipFill>
+                    <a:blip r:embed="rId9"/>
+                    <a:stretch>
+                      <a:fillRect/>
+                    </a:stretch>
+                  </pic:blipFill>
+                  <pic:spPr>
+                    <a:xfrm>
+                      <a:off x="0" y="0"/>
+                      <a:ext cx="5760720" cy="2017395"/>
+                    </a:xfrm>
+                    <a:prstGeom prst="rect">
+                      <a:avLst/>
+                    </a:prstGeom>
+                  </pic:spPr>
+                </pic:pic>
+              </a:graphicData>
+            </a:graphic>
+          </wp:inline>
+        </w:drawing>
+      </w:r>
+    </w:p>
+    <w:p>
+      <w:r>
+        <w:t xml:space="preserve">Mechanizm służący do przeszukiwania logów. „Ubrany” w przystępny dla użytkownika </w:t>
+      </w:r>
+      <w:proofErr w:type="spellStart"/>
+      <w:r>
+        <w:t>WinForm</w:t>
+      </w:r>
+      <w:proofErr w:type="spellEnd"/>
+      <w:r>
+        <w:t>.</w:t>
+      </w:r>
+    </w:p>
+    <w:p>
+      <w:pPr>
+        <w:pStyle w:val="Podtytu"/>
+      </w:pPr>
+      <w:r>
+        <w:t>Exceptions</w:t>
+      </w:r>
+    </w:p>
+    <w:p>
+      <w:pPr>
+        <w:jc w:val="center"/>
+      </w:pPr>
+      <w:r>
+        <w:drawing>
+          <wp:inline distT="0" distB="0" distL="0" distR="0" wp14:anchorId="01CCE877" wp14:editId="2CFEC757">
+            <wp:extent cx="2353003" cy="743054"/>
+            <wp:effectExtent l="0" t="0" r="0" b="0"/>
+            <wp:docPr id="5" name="Obraz 5"/>
+            <wp:cNvGraphicFramePr>
+              <a:graphicFrameLocks xmlns:a="http://schemas.openxmlformats.org/drawingml/2006/main" noChangeAspect="1"/>
+            </wp:cNvGraphicFramePr>
+            <a:graphic xmlns:a="http://schemas.openxmlformats.org/drawingml/2006/main">
+              <a:graphicData uri="http://schemas.openxmlformats.org/drawingml/2006/picture">
+                <pic:pic xmlns:pic="http://schemas.openxmlformats.org/drawingml/2006/picture">
+                  <pic:nvPicPr>
+                    <pic:cNvPr id="1" name=""/>
+                    <pic:cNvPicPr/>
+                  </pic:nvPicPr>
+                  <pic:blipFill>
+                    <a:blip r:embed="rId10"/>
+                    <a:stretch>
+                      <a:fillRect/>
+                    </a:stretch>
+                  </pic:blipFill>
+                  <pic:spPr>
+                    <a:xfrm>
+                      <a:off x="0" y="0"/>
+                      <a:ext cx="2353003" cy="743054"/>
+                    </a:xfrm>
+                    <a:prstGeom prst="rect">
+                      <a:avLst/>
+                    </a:prstGeom>
+                  </pic:spPr>
+                </pic:pic>
+              </a:graphicData>
+            </a:graphic>
+          </wp:inline>
+        </w:drawing>
+      </w:r>
+    </w:p>
+    <w:p>
+      <w:r>
+        <w:t>Zaimplementowałem własne 3 wyjątki oraz w programie występują przykłady użycia zarówno tych z bibliotek systemowych jak i własnych.</w:t>
+      </w:r>
+    </w:p>
+    <w:p>
+      <w:r>
+        <w:t>Przykłady:</w:t>
+      </w:r>
+    </w:p>
+    <w:p>
+      <w:pPr>
+        <w:jc w:val="center"/>
+      </w:pPr>
+      <w:r>
+        <w:drawing>
+          <wp:inline distT="0" distB="0" distL="0" distR="0" wp14:anchorId="3ED5D6CE" wp14:editId="4C835BCC">
+            <wp:extent cx="5760720" cy="2030730"/>
+            <wp:effectExtent l="0" t="0" r="0" b="7620"/>
+            <wp:docPr id="6" name="Obraz 6"/>
+            <wp:cNvGraphicFramePr>
+              <a:graphicFrameLocks xmlns:a="http://schemas.openxmlformats.org/drawingml/2006/main" noChangeAspect="1"/>
+            </wp:cNvGraphicFramePr>
+            <a:graphic xmlns:a="http://schemas.openxmlformats.org/drawingml/2006/main">
+              <a:graphicData uri="http://schemas.openxmlformats.org/drawingml/2006/picture">
+                <pic:pic xmlns:pic="http://schemas.openxmlformats.org/drawingml/2006/picture">
+                  <pic:nvPicPr>
+                    <pic:cNvPr id="1" name=""/>
+                    <pic:cNvPicPr/>
+                  </pic:nvPicPr>
+                  <pic:blipFill>
+                    <a:blip r:embed="rId11"/>
+                    <a:stretch>
+                      <a:fillRect/>
+                    </a:stretch>
+                  </pic:blipFill>
+                  <pic:spPr>
+                    <a:xfrm>
+                      <a:off x="0" y="0"/>
+                      <a:ext cx="5760720" cy="2030730"/>
+                    </a:xfrm>
+                    <a:prstGeom prst="rect">
+                      <a:avLst/>
+                    </a:prstGeom>
+                  </pic:spPr>
+                </pic:pic>
+              </a:graphicData>
+            </a:graphic>
+          </wp:inline>
+        </w:drawing>
+      </w:r>
+    </w:p>
+    <w:p>
+      <w:pPr>
+        <w:jc w:val="center"/>
+      </w:pPr>
+      <w:r>
+        <w:drawing>
+          <wp:inline distT="0" distB="0" distL="0" distR="0" wp14:anchorId="48CE2530" wp14:editId="27757203">
+            <wp:extent cx="3658111" cy="866896"/>
+            <wp:effectExtent l="0" t="0" r="0" b="9525"/>
+            <wp:docPr id="7" name="Obraz 7"/>
+            <wp:cNvGraphicFramePr>
+              <a:graphicFrameLocks xmlns:a="http://schemas.openxmlformats.org/drawingml/2006/main" noChangeAspect="1"/>
+            </wp:cNvGraphicFramePr>
+            <a:graphic xmlns:a="http://schemas.openxmlformats.org/drawingml/2006/main">
+              <a:graphicData uri="http://schemas.openxmlformats.org/drawingml/2006/picture">
+                <pic:pic xmlns:pic="http://schemas.openxmlformats.org/drawingml/2006/picture">
+                  <pic:nvPicPr>
+                    <pic:cNvPr id="1" name=""/>
+                    <pic:cNvPicPr/>
+                  </pic:nvPicPr>
+                  <pic:blipFill>
+                    <a:blip r:embed="rId12"/>
+                    <a:stretch>
+                      <a:fillRect/>
+                    </a:stretch>
+                  </pic:blipFill>
+                  <pic:spPr>
+                    <a:xfrm>
+                      <a:off x="0" y="0"/>
+                      <a:ext cx="3658111" cy="866896"/>
+                    </a:xfrm>
+                    <a:prstGeom prst="rect">
+                      <a:avLst/>
+                    </a:prstGeom>
+                  </pic:spPr>
+                </pic:pic>
+              </a:graphicData>
+            </a:graphic>
+          </wp:inline>
+        </w:drawing>
+      </w:r>
+    </w:p>
+    <w:p>
+      <w:pPr>
+        <w:pStyle w:val="Podtytu"/>
+      </w:pPr>
+      <w:r>
+        <w:br w:type="column"/>
+      </w:r>
+      <w:r>
+        <w:lastRenderedPageBreak/>
+        <w:t xml:space="preserve">Inteligentne wskaźniki </w:t>
+      </w:r>
+    </w:p>
+    <w:p>
+      <w:r>
+        <w:t xml:space="preserve">Ze względu na rozbieżności  w językach </w:t>
+      </w:r>
+      <w:proofErr w:type="spellStart"/>
+      <w:r>
+        <w:t>Cpp</w:t>
+      </w:r>
+      <w:proofErr w:type="spellEnd"/>
+      <w:r>
+        <w:t xml:space="preserve"> i </w:t>
+      </w:r>
+      <w:r>
+        <w:t>C</w:t>
+      </w:r>
+      <w:r>
+        <w:t xml:space="preserve"># </w:t>
+      </w:r>
+      <w:r>
+        <w:t xml:space="preserve">ich użycie jest zbędne dzięki </w:t>
+      </w:r>
+      <w:r>
+        <w:t xml:space="preserve">GC </w:t>
+      </w:r>
+    </w:p>
+    <w:p>
+      <w:r>
+        <w:t>Źródło:</w:t>
+      </w:r>
+      <w:r>
+        <w:t xml:space="preserve"> https://en.wikipedia.org/wiki/Smart_pointer</w:t>
+      </w:r>
+    </w:p>
+    <w:p/>
+    <w:p>
+      <w:pPr>
+        <w:pStyle w:val="Podtytu"/>
+      </w:pPr>
+      <w:r>
+        <w:t>STL</w:t>
+      </w:r>
+    </w:p>
+    <w:p>
+      <w:pPr>
+        <w:jc w:val="center"/>
+      </w:pPr>
+      <w:r>
+        <w:drawing>
+          <wp:inline distT="0" distB="0" distL="0" distR="0" wp14:anchorId="6D08DC72" wp14:editId="07FE04FE">
+            <wp:extent cx="4906060" cy="447737"/>
+            <wp:effectExtent l="0" t="0" r="8890" b="9525"/>
+            <wp:docPr id="10" name="Obraz 10"/>
+            <wp:cNvGraphicFramePr>
+              <a:graphicFrameLocks xmlns:a="http://schemas.openxmlformats.org/drawingml/2006/main" noChangeAspect="1"/>
+            </wp:cNvGraphicFramePr>
+            <a:graphic xmlns:a="http://schemas.openxmlformats.org/drawingml/2006/main">
+              <a:graphicData uri="http://schemas.openxmlformats.org/drawingml/2006/picture">
+                <pic:pic xmlns:pic="http://schemas.openxmlformats.org/drawingml/2006/picture">
+                  <pic:nvPicPr>
+                    <pic:cNvPr id="1" name=""/>
+                    <pic:cNvPicPr/>
+                  </pic:nvPicPr>
+                  <pic:blipFill>
+                    <a:blip r:embed="rId13"/>
+                    <a:stretch>
+                      <a:fillRect/>
+                    </a:stretch>
+                  </pic:blipFill>
+                  <pic:spPr>
+                    <a:xfrm>
+                      <a:off x="0" y="0"/>
+                      <a:ext cx="4906060" cy="447737"/>
+                    </a:xfrm>
+                    <a:prstGeom prst="rect">
+                      <a:avLst/>
+                    </a:prstGeom>
+                  </pic:spPr>
+                </pic:pic>
+              </a:graphicData>
+            </a:graphic>
+          </wp:inline>
+        </w:drawing>
+      </w:r>
+    </w:p>
+    <w:p>
+      <w:pPr>
+        <w:jc w:val="center"/>
+      </w:pPr>
+      <w:r>
+        <w:drawing>
+          <wp:inline distT="0" distB="0" distL="0" distR="0" wp14:anchorId="73C81A83" wp14:editId="699D5792">
+            <wp:extent cx="5760720" cy="1203960"/>
+            <wp:effectExtent l="0" t="0" r="0" b="0"/>
+            <wp:docPr id="11" name="Obraz 11"/>
+            <wp:cNvGraphicFramePr>
+              <a:graphicFrameLocks xmlns:a="http://schemas.openxmlformats.org/drawingml/2006/main" noChangeAspect="1"/>
+            </wp:cNvGraphicFramePr>
+            <a:graphic xmlns:a="http://schemas.openxmlformats.org/drawingml/2006/main">
+              <a:graphicData uri="http://schemas.openxmlformats.org/drawingml/2006/picture">
+                <pic:pic xmlns:pic="http://schemas.openxmlformats.org/drawingml/2006/picture">
+                  <pic:nvPicPr>
+                    <pic:cNvPr id="1" name=""/>
+                    <pic:cNvPicPr/>
+                  </pic:nvPicPr>
+                  <pic:blipFill>
+                    <a:blip r:embed="rId14"/>
+                    <a:stretch>
+                      <a:fillRect/>
+                    </a:stretch>
+                  </pic:blipFill>
+                  <pic:spPr>
+                    <a:xfrm>
+                      <a:off x="0" y="0"/>
+                      <a:ext cx="5760720" cy="1203960"/>
+                    </a:xfrm>
+                    <a:prstGeom prst="rect">
+                      <a:avLst/>
+                    </a:prstGeom>
+                  </pic:spPr>
+                </pic:pic>
+              </a:graphicData>
+            </a:graphic>
+          </wp:inline>
+        </w:drawing>
+      </w:r>
+    </w:p>
+    <w:p>
+      <w:r>
+        <w:t xml:space="preserve">Jako takich list/kolejek nie zastosowałem lecz za każdym razem występują one niejawnie i są wykorzystywane na obiektach typu </w:t>
+      </w:r>
+      <w:proofErr w:type="spellStart"/>
+      <w:r>
+        <w:t>IEnumerable</w:t>
+      </w:r>
+      <w:proofErr w:type="spellEnd"/>
+      <w:r>
+        <w:t xml:space="preserve">. Znajdują się w </w:t>
+      </w:r>
+      <w:proofErr w:type="spellStart"/>
+      <w:r>
+        <w:t>ns</w:t>
+      </w:r>
+      <w:proofErr w:type="spellEnd"/>
+      <w:r>
+        <w:t xml:space="preserve"> </w:t>
+      </w:r>
+      <w:proofErr w:type="spellStart"/>
+      <w:r>
+        <w:t>Linq</w:t>
+      </w:r>
+      <w:proofErr w:type="spellEnd"/>
+      <w:r>
+        <w:t>.</w:t>
+      </w:r>
+    </w:p>
+    <w:p/>
+    <w:p>
+      <w:pPr>
+        <w:pStyle w:val="Podtytu"/>
+      </w:pPr>
+      <w:r>
+        <w:t>RTTI</w:t>
+      </w:r>
+    </w:p>
+    <w:p>
+      <w:pPr>
+        <w:jc w:val="center"/>
+      </w:pPr>
+      <w:r>
+        <w:drawing>
+          <wp:inline distT="0" distB="0" distL="0" distR="0" wp14:anchorId="68093B60" wp14:editId="4537BA66">
+            <wp:extent cx="4248743" cy="847843"/>
+            <wp:effectExtent l="0" t="0" r="0" b="9525"/>
+            <wp:docPr id="12" name="Obraz 12"/>
+            <wp:cNvGraphicFramePr>
+              <a:graphicFrameLocks xmlns:a="http://schemas.openxmlformats.org/drawingml/2006/main" noChangeAspect="1"/>
+            </wp:cNvGraphicFramePr>
+            <a:graphic xmlns:a="http://schemas.openxmlformats.org/drawingml/2006/main">
+              <a:graphicData uri="http://schemas.openxmlformats.org/drawingml/2006/picture">
+                <pic:pic xmlns:pic="http://schemas.openxmlformats.org/drawingml/2006/picture">
+                  <pic:nvPicPr>
+                    <pic:cNvPr id="1" name=""/>
+                    <pic:cNvPicPr/>
+                  </pic:nvPicPr>
+                  <pic:blipFill>
+                    <a:blip r:embed="rId15"/>
+                    <a:stretch>
+                      <a:fillRect/>
+                    </a:stretch>
+                  </pic:blipFill>
+                  <pic:spPr>
+                    <a:xfrm>
+                      <a:off x="0" y="0"/>
+                      <a:ext cx="4248743" cy="847843"/>
+                    </a:xfrm>
+                    <a:prstGeom prst="rect">
+                      <a:avLst/>
+                    </a:prstGeom>
+                  </pic:spPr>
+                </pic:pic>
+              </a:graphicData>
+            </a:graphic>
+          </wp:inline>
+        </w:drawing>
+      </w:r>
+    </w:p>
+    <w:p>
+      <w:r>
+        <w:t>Ich zastosowanie w języku C# sprawiło mi duże problemy ponieważ nie jestem pewny czy zastosowane przeze mnie struktury należą do RTTI</w:t>
+      </w:r>
+    </w:p>
+    <w:p/>
+    <w:p>
+      <w:pPr>
+        <w:pStyle w:val="Podtytu"/>
+      </w:pPr>
+      <w:r>
+        <w:br w:type="column"/>
+      </w:r>
+      <w:r>
+        <w:lastRenderedPageBreak/>
+        <w:drawing>
+          <wp:anchor distT="0" distB="0" distL="114300" distR="114300" simplePos="0" relativeHeight="251660288" behindDoc="1" locked="0" layoutInCell="1" allowOverlap="1" wp14:anchorId="48B25414" wp14:editId="3D701E95">
+            <wp:simplePos x="0" y="0"/>
+            <wp:positionH relativeFrom="margin">
+              <wp:align>left</wp:align>
+            </wp:positionH>
+            <wp:positionV relativeFrom="paragraph">
+              <wp:posOffset>576580</wp:posOffset>
+            </wp:positionV>
+            <wp:extent cx="2867025" cy="1257300"/>
+            <wp:effectExtent l="0" t="0" r="9525" b="0"/>
+            <wp:wrapSquare wrapText="bothSides"/>
+            <wp:docPr id="14" name="Obraz 14"/>
+            <wp:cNvGraphicFramePr>
+              <a:graphicFrameLocks xmlns:a="http://schemas.openxmlformats.org/drawingml/2006/main" noChangeAspect="1"/>
+            </wp:cNvGraphicFramePr>
+            <a:graphic xmlns:a="http://schemas.openxmlformats.org/drawingml/2006/main">
+              <a:graphicData uri="http://schemas.openxmlformats.org/drawingml/2006/picture">
+                <pic:pic xmlns:pic="http://schemas.openxmlformats.org/drawingml/2006/picture">
+                  <pic:nvPicPr>
+                    <pic:cNvPr id="1" name=""/>
+                    <pic:cNvPicPr/>
+                  </pic:nvPicPr>
+                  <pic:blipFill>
+                    <a:blip r:embed="rId16">
+                      <a:extLst>
+                        <a:ext uri="{28A0092B-C50C-407E-A947-70E740481C1C}">
+                          <a14:useLocalDpi xmlns:a14="http://schemas.microsoft.com/office/drawing/2010/main" val="0"/>
+                        </a:ext>
+                      </a:extLst>
+                    </a:blip>
+                    <a:stretch>
+                      <a:fillRect/>
+                    </a:stretch>
+                  </pic:blipFill>
+                  <pic:spPr>
+                    <a:xfrm>
+                      <a:off x="0" y="0"/>
+                      <a:ext cx="2867025" cy="1257300"/>
+                    </a:xfrm>
+                    <a:prstGeom prst="rect">
+                      <a:avLst/>
+                    </a:prstGeom>
+                  </pic:spPr>
+                </pic:pic>
+              </a:graphicData>
+            </a:graphic>
+          </wp:anchor>
+        </w:drawing>
+      </w:r>
+      <w:r>
+        <w:t>Opis bib</w:t>
+      </w:r>
+      <w:r>
+        <w:t>liotek zewnętrznych</w:t>
+      </w:r>
+    </w:p>
+    <w:p>
+      <w:r>
+        <w:drawing>
+          <wp:anchor distT="0" distB="0" distL="114300" distR="114300" simplePos="0" relativeHeight="251661312" behindDoc="0" locked="0" layoutInCell="1" allowOverlap="1" wp14:anchorId="67EF2254" wp14:editId="1151FE04">
+            <wp:simplePos x="0" y="0"/>
+            <wp:positionH relativeFrom="margin">
+              <wp:align>right</wp:align>
+            </wp:positionH>
+            <wp:positionV relativeFrom="paragraph">
+              <wp:posOffset>1905</wp:posOffset>
+            </wp:positionV>
+            <wp:extent cx="2972215" cy="1314633"/>
+            <wp:effectExtent l="0" t="0" r="0" b="0"/>
+            <wp:wrapSquare wrapText="bothSides"/>
+            <wp:docPr id="13" name="Obraz 13"/>
+            <wp:cNvGraphicFramePr>
+              <a:graphicFrameLocks xmlns:a="http://schemas.openxmlformats.org/drawingml/2006/main" noChangeAspect="1"/>
+            </wp:cNvGraphicFramePr>
+            <a:graphic xmlns:a="http://schemas.openxmlformats.org/drawingml/2006/main">
+              <a:graphicData uri="http://schemas.openxmlformats.org/drawingml/2006/picture">
+                <pic:pic xmlns:pic="http://schemas.openxmlformats.org/drawingml/2006/picture">
+                  <pic:nvPicPr>
+                    <pic:cNvPr id="1" name=""/>
+                    <pic:cNvPicPr/>
+                  </pic:nvPicPr>
+                  <pic:blipFill>
+                    <a:blip r:embed="rId17">
+                      <a:extLst>
+                        <a:ext uri="{28A0092B-C50C-407E-A947-70E740481C1C}">
+                          <a14:useLocalDpi xmlns:a14="http://schemas.microsoft.com/office/drawing/2010/main" val="0"/>
+                        </a:ext>
+                      </a:extLst>
+                    </a:blip>
+                    <a:stretch>
+                      <a:fillRect/>
+                    </a:stretch>
+                  </pic:blipFill>
+                  <pic:spPr>
+                    <a:xfrm>
+                      <a:off x="0" y="0"/>
+                      <a:ext cx="2972215" cy="1314633"/>
+                    </a:xfrm>
+                    <a:prstGeom prst="rect">
+                      <a:avLst/>
+                    </a:prstGeom>
+                  </pic:spPr>
+                </pic:pic>
+              </a:graphicData>
+            </a:graphic>
+          </wp:anchor>
+        </w:drawing>
+      </w:r>
+    </w:p>
+    <w:p>
+      <w:r>
+        <w:t>Poszczególne funkcje są odpowiadają sobie i są swoimi analogami. Ponad to kod wynikowy napisany w CPP jest przekształcany podczas asemblacji do kodu praktycznie identycznego jak w bibliotece ASM.</w:t>
+      </w:r>
+    </w:p>
+    <w:p>
+      <w:r>
+        <w:t xml:space="preserve">Każda z funkcji przyjmuje jako parametr trzy wskaźniki na 16 bajtowe paczki z danymi o kolorach danego </w:t>
+      </w:r>
+      <w:proofErr w:type="spellStart"/>
+      <w:r>
+        <w:t>pixelu</w:t>
+      </w:r>
+      <w:proofErr w:type="spellEnd"/>
+      <w:r>
+        <w:t xml:space="preserve">. Zwracanym typem zawsze jest </w:t>
+      </w:r>
+      <w:proofErr w:type="spellStart"/>
+      <w:r>
+        <w:t>void</w:t>
+      </w:r>
+      <w:proofErr w:type="spellEnd"/>
+      <w:r>
+        <w:t>, ponieważ pracujemy bezpośrednio na danych.</w:t>
+      </w:r>
+    </w:p>
+    <w:p>
+      <w:r>
+        <w:rPr>
+          <w:b/>
+          <w:bCs/>
+        </w:rPr>
+        <w:t xml:space="preserve">Single </w:t>
+      </w:r>
+      <w:proofErr w:type="spellStart"/>
+      <w:r>
+        <w:rPr>
+          <w:b/>
+          <w:bCs/>
+        </w:rPr>
+        <w:t>Color</w:t>
+      </w:r>
+      <w:proofErr w:type="spellEnd"/>
+      <w:r>
+        <w:rPr>
+          <w:b/>
+          <w:bCs/>
+        </w:rPr>
+        <w:t xml:space="preserve"> Channel</w:t>
+      </w:r>
+      <w:r>
+        <w:t xml:space="preserve"> przyporządkowuje dany kolor(widniejący w nazwie funkcji)</w:t>
+      </w:r>
+      <w:r>
+        <w:t xml:space="preserve"> do pozostałych kolorów.</w:t>
+      </w:r>
+    </w:p>
+    <w:p>
+      <w:r>
+        <w:rPr>
+          <w:b/>
+          <w:bCs/>
+        </w:rPr>
+        <w:t>Dekompozycja</w:t>
+      </w:r>
+      <w:r>
+        <w:rPr>
+          <w:b/>
+          <w:bCs/>
+        </w:rPr>
+        <w:t xml:space="preserve"> max/min</w:t>
+      </w:r>
+      <w:r>
+        <w:t xml:space="preserve"> wyciąga odpowiednio największą/najmniejszą wartość spośród trzech składowych koloru RGB i rozpropagowuje na inne składowe koloru</w:t>
+      </w:r>
+    </w:p>
+    <w:p>
+      <w:proofErr w:type="spellStart"/>
+      <w:r>
+        <w:rPr>
+          <w:b/>
+          <w:bCs/>
+        </w:rPr>
+        <w:t>Desaturacja</w:t>
+      </w:r>
+      <w:proofErr w:type="spellEnd"/>
+      <w:r>
+        <w:t xml:space="preserve"> wyciąga wartość średnią z największej i najmniejszej wartości spośród RGB i przypisuje do wszystkich trzech kolorów.</w:t>
+      </w:r>
+    </w:p>
+    <w:p/>
+    <w:p>
+      <w:pPr>
+        <w:jc w:val="center"/>
+      </w:pPr>
+      <w:r>
+        <w:drawing>
+          <wp:inline distT="0" distB="0" distL="0" distR="0" wp14:anchorId="1496E7BA" wp14:editId="432B8A47">
+            <wp:extent cx="5760720" cy="1403350"/>
+            <wp:effectExtent l="0" t="0" r="0" b="6350"/>
+            <wp:docPr id="15" name="Obraz 15"/>
+            <wp:cNvGraphicFramePr>
+              <a:graphicFrameLocks xmlns:a="http://schemas.openxmlformats.org/drawingml/2006/main" noChangeAspect="1"/>
+            </wp:cNvGraphicFramePr>
+            <a:graphic xmlns:a="http://schemas.openxmlformats.org/drawingml/2006/main">
+              <a:graphicData uri="http://schemas.openxmlformats.org/drawingml/2006/picture">
+                <pic:pic xmlns:pic="http://schemas.openxmlformats.org/drawingml/2006/picture">
+                  <pic:nvPicPr>
+                    <pic:cNvPr id="1" name=""/>
+                    <pic:cNvPicPr/>
+                  </pic:nvPicPr>
+                  <pic:blipFill>
+                    <a:blip r:embed="rId18"/>
+                    <a:stretch>
+                      <a:fillRect/>
+                    </a:stretch>
+                  </pic:blipFill>
+                  <pic:spPr>
+                    <a:xfrm>
+                      <a:off x="0" y="0"/>
+                      <a:ext cx="5760720" cy="1403350"/>
+                    </a:xfrm>
+                    <a:prstGeom prst="rect">
+                      <a:avLst/>
+                    </a:prstGeom>
+                  </pic:spPr>
+                </pic:pic>
+              </a:graphicData>
+            </a:graphic>
+          </wp:inline>
+        </w:drawing>
+      </w:r>
+    </w:p>
+    <w:p>
+      <w:pPr>
+        <w:jc w:val="center"/>
+      </w:pPr>
+      <w:r>
+        <w:drawing>
+          <wp:inline distT="0" distB="0" distL="0" distR="0" wp14:anchorId="25CE622B" wp14:editId="7998CB02">
+            <wp:extent cx="2943636" cy="1695687"/>
+            <wp:effectExtent l="0" t="0" r="9525" b="0"/>
+            <wp:docPr id="16" name="Obraz 16"/>
+            <wp:cNvGraphicFramePr>
+              <a:graphicFrameLocks xmlns:a="http://schemas.openxmlformats.org/drawingml/2006/main" noChangeAspect="1"/>
+            </wp:cNvGraphicFramePr>
+            <a:graphic xmlns:a="http://schemas.openxmlformats.org/drawingml/2006/main">
+              <a:graphicData uri="http://schemas.openxmlformats.org/drawingml/2006/picture">
+                <pic:pic xmlns:pic="http://schemas.openxmlformats.org/drawingml/2006/picture">
+                  <pic:nvPicPr>
+                    <pic:cNvPr id="1" name=""/>
+                    <pic:cNvPicPr/>
+                  </pic:nvPicPr>
+                  <pic:blipFill>
+                    <a:blip r:embed="rId19"/>
+                    <a:stretch>
+                      <a:fillRect/>
+                    </a:stretch>
+                  </pic:blipFill>
+                  <pic:spPr>
+                    <a:xfrm>
+                      <a:off x="0" y="0"/>
+                      <a:ext cx="2943636" cy="1695687"/>
+                    </a:xfrm>
+                    <a:prstGeom prst="rect">
+                      <a:avLst/>
+                    </a:prstGeom>
+                  </pic:spPr>
+                </pic:pic>
+              </a:graphicData>
+            </a:graphic>
+          </wp:inline>
+        </w:drawing>
+      </w:r>
+    </w:p>
+    <w:p>
+      <w:r>
+        <w:t>Przykładowy kod w CPP i jego odpowiednik w ASM</w:t>
+      </w:r>
+    </w:p>
+    <w:p>
+      <w:pPr>
+        <w:pStyle w:val="Podtytu"/>
+      </w:pPr>
+      <w:r>
+        <w:br w:type="column"/>
+      </w:r>
+      <w:r>
+        <w:lastRenderedPageBreak/>
+        <w:t>Specyfikacja wewnętrzna</w:t>
+      </w:r>
+    </w:p>
+    <w:p>
+      <w:pPr>
+        <w:jc w:val="center"/>
+      </w:pPr>
+      <w:r>
+        <w:drawing>
+          <wp:inline distT="0" distB="0" distL="0" distR="0" wp14:anchorId="4D791B5E" wp14:editId="3A1BB3E6">
+            <wp:extent cx="2562583" cy="6115904"/>
+            <wp:effectExtent l="0" t="0" r="9525" b="0"/>
+            <wp:docPr id="17" name="Obraz 17"/>
+            <wp:cNvGraphicFramePr>
+              <a:graphicFrameLocks xmlns:a="http://schemas.openxmlformats.org/drawingml/2006/main" noChangeAspect="1"/>
+            </wp:cNvGraphicFramePr>
+            <a:graphic xmlns:a="http://schemas.openxmlformats.org/drawingml/2006/main">
+              <a:graphicData uri="http://schemas.openxmlformats.org/drawingml/2006/picture">
+                <pic:pic xmlns:pic="http://schemas.openxmlformats.org/drawingml/2006/picture">
+                  <pic:nvPicPr>
+                    <pic:cNvPr id="1" name=""/>
+                    <pic:cNvPicPr/>
+                  </pic:nvPicPr>
+                  <pic:blipFill>
+                    <a:blip r:embed="rId20"/>
+                    <a:stretch>
+                      <a:fillRect/>
+                    </a:stretch>
+                  </pic:blipFill>
+                  <pic:spPr>
+                    <a:xfrm>
+                      <a:off x="0" y="0"/>
+                      <a:ext cx="2562583" cy="6115904"/>
+                    </a:xfrm>
+                    <a:prstGeom prst="rect">
+                      <a:avLst/>
+                    </a:prstGeom>
+                  </pic:spPr>
+                </pic:pic>
+              </a:graphicData>
+            </a:graphic>
+          </wp:inline>
+        </w:drawing>
+      </w:r>
+    </w:p>
+    <w:p>
+      <w:r>
+        <w:t xml:space="preserve">Cały projekt jest podzielony na 7 </w:t>
+      </w:r>
+      <w:proofErr w:type="spellStart"/>
+      <w:r>
+        <w:t>namespacesów</w:t>
+      </w:r>
+      <w:proofErr w:type="spellEnd"/>
+      <w:r>
+        <w:t xml:space="preserve"> tj.:</w:t>
+      </w:r>
+    </w:p>
+    <w:p>
+      <w:r>
+        <w:t xml:space="preserve">Exceptions, </w:t>
+      </w:r>
+      <w:proofErr w:type="spellStart"/>
+      <w:r>
+        <w:t>Helpers</w:t>
+      </w:r>
+      <w:proofErr w:type="spellEnd"/>
+      <w:r>
+        <w:t xml:space="preserve">, </w:t>
+      </w:r>
+      <w:proofErr w:type="spellStart"/>
+      <w:r>
+        <w:t>DllService</w:t>
+      </w:r>
+      <w:proofErr w:type="spellEnd"/>
+      <w:r>
+        <w:t xml:space="preserve">, </w:t>
+      </w:r>
+      <w:proofErr w:type="spellStart"/>
+      <w:r>
+        <w:t>DllService.DllLibs</w:t>
+      </w:r>
+      <w:proofErr w:type="spellEnd"/>
+      <w:r>
+        <w:t xml:space="preserve">, </w:t>
+      </w:r>
+      <w:proofErr w:type="spellStart"/>
+      <w:r>
+        <w:t>ImageService</w:t>
+      </w:r>
+      <w:proofErr w:type="spellEnd"/>
+      <w:r>
+        <w:t xml:space="preserve">, </w:t>
+      </w:r>
+      <w:proofErr w:type="spellStart"/>
+      <w:r>
+        <w:t>LoggingService</w:t>
+      </w:r>
+      <w:proofErr w:type="spellEnd"/>
+      <w:r>
+        <w:t xml:space="preserve">, </w:t>
+      </w:r>
+      <w:proofErr w:type="spellStart"/>
+      <w:r>
+        <w:t>ThreadsService</w:t>
+      </w:r>
+      <w:proofErr w:type="spellEnd"/>
+    </w:p>
+    <w:p>
+      <w:r>
+        <w:t>Dla 5 ostatnich zostały wystawione odpowiednie interfejsy.</w:t>
+      </w:r>
+    </w:p>
+    <w:p>
+      <w:pPr>
+        <w:pStyle w:val="Podtytu"/>
+      </w:pPr>
+      <w:r>
+        <w:br w:type="column"/>
+      </w:r>
+      <w:proofErr w:type="spellStart"/>
+      <w:r>
+        <w:lastRenderedPageBreak/>
+        <w:t>DLLService</w:t>
+      </w:r>
+      <w:proofErr w:type="spellEnd"/>
+      <w:r>
+        <w:t xml:space="preserve"> i </w:t>
+      </w:r>
+      <w:proofErr w:type="spellStart"/>
+      <w:r>
+        <w:t>DllLibs</w:t>
+      </w:r>
+      <w:proofErr w:type="spellEnd"/>
+    </w:p>
+    <w:p>
+      <w:r>
+        <w:t xml:space="preserve">Obsługa bibliotek </w:t>
+      </w:r>
+      <w:proofErr w:type="spellStart"/>
+      <w:r>
+        <w:t>dll</w:t>
+      </w:r>
+      <w:proofErr w:type="spellEnd"/>
+    </w:p>
+    <w:p>
+      <w:pPr>
+        <w:jc w:val="center"/>
+      </w:pPr>
+      <w:r>
+        <w:drawing>
+          <wp:inline distT="0" distB="0" distL="0" distR="0" wp14:anchorId="71AF13E0" wp14:editId="649A67DE">
+            <wp:extent cx="3057952" cy="5915851"/>
+            <wp:effectExtent l="0" t="0" r="9525" b="8890"/>
+            <wp:docPr id="19" name="Obraz 19"/>
+            <wp:cNvGraphicFramePr>
+              <a:graphicFrameLocks xmlns:a="http://schemas.openxmlformats.org/drawingml/2006/main" noChangeAspect="1"/>
+            </wp:cNvGraphicFramePr>
+            <a:graphic xmlns:a="http://schemas.openxmlformats.org/drawingml/2006/main">
+              <a:graphicData uri="http://schemas.openxmlformats.org/drawingml/2006/picture">
+                <pic:pic xmlns:pic="http://schemas.openxmlformats.org/drawingml/2006/picture">
+                  <pic:nvPicPr>
+                    <pic:cNvPr id="1" name=""/>
+                    <pic:cNvPicPr/>
+                  </pic:nvPicPr>
+                  <pic:blipFill>
+                    <a:blip r:embed="rId21"/>
+                    <a:stretch>
+                      <a:fillRect/>
+                    </a:stretch>
+                  </pic:blipFill>
+                  <pic:spPr>
+                    <a:xfrm>
+                      <a:off x="0" y="0"/>
+                      <a:ext cx="3057952" cy="5915851"/>
+                    </a:xfrm>
+                    <a:prstGeom prst="rect">
+                      <a:avLst/>
+                    </a:prstGeom>
+                  </pic:spPr>
+                </pic:pic>
+              </a:graphicData>
+            </a:graphic>
+          </wp:inline>
+        </w:drawing>
+      </w:r>
+    </w:p>
+    <w:p>
+      <w:r>
+        <w:t xml:space="preserve">Pozwala na obsługę odpowiednich bibliotek i pozwala wybrać odpowiadające metody z zewnętrznych </w:t>
+      </w:r>
+      <w:proofErr w:type="spellStart"/>
+      <w:r>
+        <w:t>dll</w:t>
+      </w:r>
+      <w:proofErr w:type="spellEnd"/>
+      <w:r>
+        <w:t>.</w:t>
+      </w:r>
+    </w:p>
+    <w:p>
+      <w:pPr>
+        <w:pStyle w:val="Podtytu"/>
+      </w:pPr>
+      <w:r>
+        <w:br w:type="column"/>
+      </w:r>
+      <w:proofErr w:type="spellStart"/>
+      <w:r>
+        <w:lastRenderedPageBreak/>
+        <w:t>ImageService</w:t>
+      </w:r>
+      <w:proofErr w:type="spellEnd"/>
+    </w:p>
+    <w:p>
+      <w:pPr>
+        <w:jc w:val="center"/>
+      </w:pPr>
+      <w:r>
+        <w:drawing>
+          <wp:inline distT="0" distB="0" distL="0" distR="0" wp14:anchorId="400497D5" wp14:editId="0B4189F8">
+            <wp:extent cx="2791215" cy="3038899"/>
+            <wp:effectExtent l="0" t="0" r="9525" b="0"/>
+            <wp:docPr id="20" name="Obraz 20"/>
+            <wp:cNvGraphicFramePr>
+              <a:graphicFrameLocks xmlns:a="http://schemas.openxmlformats.org/drawingml/2006/main" noChangeAspect="1"/>
+            </wp:cNvGraphicFramePr>
+            <a:graphic xmlns:a="http://schemas.openxmlformats.org/drawingml/2006/main">
+              <a:graphicData uri="http://schemas.openxmlformats.org/drawingml/2006/picture">
+                <pic:pic xmlns:pic="http://schemas.openxmlformats.org/drawingml/2006/picture">
+                  <pic:nvPicPr>
+                    <pic:cNvPr id="1" name=""/>
+                    <pic:cNvPicPr/>
+                  </pic:nvPicPr>
+                  <pic:blipFill>
+                    <a:blip r:embed="rId22"/>
+                    <a:stretch>
+                      <a:fillRect/>
+                    </a:stretch>
+                  </pic:blipFill>
+                  <pic:spPr>
+                    <a:xfrm>
+                      <a:off x="0" y="0"/>
+                      <a:ext cx="2791215" cy="3038899"/>
+                    </a:xfrm>
+                    <a:prstGeom prst="rect">
+                      <a:avLst/>
+                    </a:prstGeom>
+                  </pic:spPr>
+                </pic:pic>
+              </a:graphicData>
+            </a:graphic>
+          </wp:inline>
+        </w:drawing>
+      </w:r>
+    </w:p>
+    <w:p>
+      <w:r>
+        <w:t>Przygotowuje obraz do zmiany koloru oraz składa do po zakończonym procesie.</w:t>
+      </w:r>
+    </w:p>
+    <w:p>
+      <w:pPr>
+        <w:pStyle w:val="Podtytu"/>
+      </w:pPr>
+      <w:proofErr w:type="spellStart"/>
+      <w:r>
+        <w:t>ThreadsService</w:t>
+      </w:r>
+      <w:proofErr w:type="spellEnd"/>
+    </w:p>
+    <w:p>
+      <w:pPr>
+        <w:jc w:val="center"/>
+      </w:pPr>
+      <w:r>
+        <w:drawing>
+          <wp:inline distT="0" distB="0" distL="0" distR="0" wp14:anchorId="1F0DF491" wp14:editId="05DD2D61">
+            <wp:extent cx="3131983" cy="4010025"/>
+            <wp:effectExtent l="0" t="0" r="0" b="0"/>
+            <wp:docPr id="21" name="Obraz 21"/>
+            <wp:cNvGraphicFramePr>
+              <a:graphicFrameLocks xmlns:a="http://schemas.openxmlformats.org/drawingml/2006/main" noChangeAspect="1"/>
+            </wp:cNvGraphicFramePr>
+            <a:graphic xmlns:a="http://schemas.openxmlformats.org/drawingml/2006/main">
+              <a:graphicData uri="http://schemas.openxmlformats.org/drawingml/2006/picture">
+                <pic:pic xmlns:pic="http://schemas.openxmlformats.org/drawingml/2006/picture">
+                  <pic:nvPicPr>
+                    <pic:cNvPr id="1" name=""/>
+                    <pic:cNvPicPr/>
+                  </pic:nvPicPr>
+                  <pic:blipFill>
+                    <a:blip r:embed="rId23"/>
+                    <a:stretch>
+                      <a:fillRect/>
+                    </a:stretch>
+                  </pic:blipFill>
+                  <pic:spPr>
+                    <a:xfrm>
+                      <a:off x="0" y="0"/>
+                      <a:ext cx="3139913" cy="4020179"/>
+                    </a:xfrm>
+                    <a:prstGeom prst="rect">
+                      <a:avLst/>
+                    </a:prstGeom>
+                  </pic:spPr>
+                </pic:pic>
+              </a:graphicData>
+            </a:graphic>
+          </wp:inline>
+        </w:drawing>
+      </w:r>
+    </w:p>
+    <w:p>
+      <w:r>
+        <w:t>Dostarcza mechanizm wątków i przetwarzania obrazu w sposób zrównoleglony.</w:t>
+      </w:r>
+    </w:p>
+    <w:p>
+      <w:pPr>
+        <w:pStyle w:val="Podtytu"/>
+      </w:pPr>
+      <w:r>
+        <w:br w:type="column"/>
+      </w:r>
+      <w:proofErr w:type="spellStart"/>
+      <w:r>
+        <w:lastRenderedPageBreak/>
+        <w:t>LogerService</w:t>
+      </w:r>
+      <w:proofErr w:type="spellEnd"/>
+    </w:p>
+    <w:p>
+      <w:pPr>
+        <w:jc w:val="center"/>
+      </w:pPr>
+      <w:r>
+        <w:drawing>
+          <wp:inline distT="0" distB="0" distL="0" distR="0" wp14:anchorId="2D4DC8D9" wp14:editId="1C1EF1D8">
+            <wp:extent cx="3353268" cy="3477110"/>
+            <wp:effectExtent l="0" t="0" r="0" b="9525"/>
+            <wp:docPr id="22" name="Obraz 22"/>
+            <wp:cNvGraphicFramePr>
+              <a:graphicFrameLocks xmlns:a="http://schemas.openxmlformats.org/drawingml/2006/main" noChangeAspect="1"/>
+            </wp:cNvGraphicFramePr>
+            <a:graphic xmlns:a="http://schemas.openxmlformats.org/drawingml/2006/main">
+              <a:graphicData uri="http://schemas.openxmlformats.org/drawingml/2006/picture">
+                <pic:pic xmlns:pic="http://schemas.openxmlformats.org/drawingml/2006/picture">
+                  <pic:nvPicPr>
+                    <pic:cNvPr id="1" name=""/>
+                    <pic:cNvPicPr/>
+                  </pic:nvPicPr>
+                  <pic:blipFill>
+                    <a:blip r:embed="rId24"/>
+                    <a:stretch>
+                      <a:fillRect/>
+                    </a:stretch>
+                  </pic:blipFill>
+                  <pic:spPr>
+                    <a:xfrm>
+                      <a:off x="0" y="0"/>
+                      <a:ext cx="3353268" cy="3477110"/>
+                    </a:xfrm>
+                    <a:prstGeom prst="rect">
+                      <a:avLst/>
+                    </a:prstGeom>
+                  </pic:spPr>
+                </pic:pic>
+              </a:graphicData>
+            </a:graphic>
+          </wp:inline>
+        </w:drawing>
+      </w:r>
+    </w:p>
+    <w:p>
+      <w:r>
+        <w:t xml:space="preserve">Pozwala logować do pliku, oraz odczytywać w sposób przyjemny dla użytkownika, dostarcza </w:t>
+      </w:r>
+      <w:proofErr w:type="spellStart"/>
+      <w:r>
+        <w:t>WindowsForm</w:t>
+      </w:r>
+      <w:proofErr w:type="spellEnd"/>
+      <w:r>
+        <w:t xml:space="preserve"> z oknem ułatwiającym wizualizację. </w:t>
+      </w:r>
+    </w:p>
+    <w:p>
+      <w:pPr>
+        <w:pStyle w:val="Podtytu"/>
+      </w:pPr>
+      <w:r>
+        <w:t>Exceptions</w:t>
+      </w:r>
+    </w:p>
+    <w:p>
+      <w:pPr>
+        <w:jc w:val="center"/>
+      </w:pPr>
+      <w:r>
+        <w:drawing>
+          <wp:inline distT="0" distB="0" distL="0" distR="0" wp14:anchorId="3D7ED30B" wp14:editId="457333A6">
+            <wp:extent cx="2419688" cy="2324424"/>
+            <wp:effectExtent l="0" t="0" r="0" b="0"/>
+            <wp:docPr id="23" name="Obraz 23"/>
+            <wp:cNvGraphicFramePr>
+              <a:graphicFrameLocks xmlns:a="http://schemas.openxmlformats.org/drawingml/2006/main" noChangeAspect="1"/>
+            </wp:cNvGraphicFramePr>
+            <a:graphic xmlns:a="http://schemas.openxmlformats.org/drawingml/2006/main">
+              <a:graphicData uri="http://schemas.openxmlformats.org/drawingml/2006/picture">
+                <pic:pic xmlns:pic="http://schemas.openxmlformats.org/drawingml/2006/picture">
+                  <pic:nvPicPr>
+                    <pic:cNvPr id="1" name=""/>
+                    <pic:cNvPicPr/>
+                  </pic:nvPicPr>
+                  <pic:blipFill>
+                    <a:blip r:embed="rId25"/>
+                    <a:stretch>
+                      <a:fillRect/>
+                    </a:stretch>
+                  </pic:blipFill>
+                  <pic:spPr>
+                    <a:xfrm>
+                      <a:off x="0" y="0"/>
+                      <a:ext cx="2419688" cy="2324424"/>
+                    </a:xfrm>
+                    <a:prstGeom prst="rect">
+                      <a:avLst/>
+                    </a:prstGeom>
+                  </pic:spPr>
+                </pic:pic>
+              </a:graphicData>
+            </a:graphic>
+          </wp:inline>
+        </w:drawing>
+      </w:r>
+    </w:p>
+    <w:p>
+      <w:r>
+        <w:t>Odpowiada za dostarczenie własnych wyjątków.</w:t>
+      </w:r>
+    </w:p>
+    <w:p>
+      <w:pPr>
+        <w:pStyle w:val="Podtytu"/>
+      </w:pPr>
+      <w:r>
+        <w:br w:type="column"/>
+      </w:r>
+      <w:proofErr w:type="spellStart"/>
+      <w:r>
+        <w:lastRenderedPageBreak/>
+        <w:t>Helpers</w:t>
+      </w:r>
+      <w:proofErr w:type="spellEnd"/>
+    </w:p>
+    <w:p>
+      <w:pPr>
+        <w:jc w:val="center"/>
+      </w:pPr>
+      <w:r>
+        <w:drawing>
+          <wp:inline distT="0" distB="0" distL="0" distR="0" wp14:anchorId="181ACE40" wp14:editId="576733E8">
+            <wp:extent cx="3810532" cy="4753638"/>
+            <wp:effectExtent l="0" t="0" r="0" b="0"/>
+            <wp:docPr id="24" name="Obraz 24"/>
+            <wp:cNvGraphicFramePr>
+              <a:graphicFrameLocks xmlns:a="http://schemas.openxmlformats.org/drawingml/2006/main" noChangeAspect="1"/>
+            </wp:cNvGraphicFramePr>
+            <a:graphic xmlns:a="http://schemas.openxmlformats.org/drawingml/2006/main">
+              <a:graphicData uri="http://schemas.openxmlformats.org/drawingml/2006/picture">
+                <pic:pic xmlns:pic="http://schemas.openxmlformats.org/drawingml/2006/picture">
+                  <pic:nvPicPr>
+                    <pic:cNvPr id="1" name=""/>
+                    <pic:cNvPicPr/>
+                  </pic:nvPicPr>
+                  <pic:blipFill>
+                    <a:blip r:embed="rId26"/>
+                    <a:stretch>
+                      <a:fillRect/>
+                    </a:stretch>
+                  </pic:blipFill>
+                  <pic:spPr>
+                    <a:xfrm>
+                      <a:off x="0" y="0"/>
+                      <a:ext cx="3810532" cy="4753638"/>
+                    </a:xfrm>
+                    <a:prstGeom prst="rect">
+                      <a:avLst/>
+                    </a:prstGeom>
+                  </pic:spPr>
+                </pic:pic>
+              </a:graphicData>
+            </a:graphic>
+          </wp:inline>
+        </w:drawing>
+      </w:r>
+    </w:p>
+    <w:p>
+      <w:r>
+        <w:t>Dostarcza klasy pomocnicze które odpowiednio:</w:t>
+      </w:r>
+    </w:p>
+    <w:p>
+      <w:pPr>
+        <w:pStyle w:val="Akapitzlist"/>
+        <w:numPr>
+          <w:ilvl w:val="0"/>
+          <w:numId w:val="6"/>
+        </w:numPr>
+      </w:pPr>
+      <w:proofErr w:type="spellStart"/>
+      <w:r>
+        <w:rPr>
+          <w:b/>
+          <w:bCs/>
+        </w:rPr>
+        <w:t>LogFi</w:t>
+      </w:r>
+      <w:r>
+        <w:rPr>
+          <w:b/>
+          <w:bCs/>
+        </w:rPr>
+        <w:t>le</w:t>
+      </w:r>
+      <w:proofErr w:type="spellEnd"/>
+      <w:r>
+        <w:t xml:space="preserve"> pomaga odczytywać i zapisywać do pliku logu wpisy.</w:t>
+      </w:r>
+    </w:p>
+    <w:p>
+      <w:pPr>
+        <w:pStyle w:val="Akapitzlist"/>
+        <w:numPr>
+          <w:ilvl w:val="0"/>
+          <w:numId w:val="6"/>
+        </w:numPr>
+      </w:pPr>
+      <w:proofErr w:type="spellStart"/>
+      <w:r>
+        <w:rPr>
+          <w:b/>
+          <w:bCs/>
+        </w:rPr>
+        <w:t>PixelPackageHelper</w:t>
+      </w:r>
+      <w:proofErr w:type="spellEnd"/>
+      <w:r>
+        <w:t xml:space="preserve"> przechowuje informacje o paczce </w:t>
+      </w:r>
+      <w:proofErr w:type="spellStart"/>
+      <w:r>
+        <w:t>pixeli</w:t>
+      </w:r>
+      <w:proofErr w:type="spellEnd"/>
+      <w:r>
+        <w:t xml:space="preserve"> i ich kolorach. Ponad to mamy zastosowany </w:t>
+      </w:r>
+      <w:proofErr w:type="spellStart"/>
+      <w:r>
+        <w:t>template</w:t>
+      </w:r>
+      <w:proofErr w:type="spellEnd"/>
+      <w:r>
+        <w:t>.</w:t>
+      </w:r>
+    </w:p>
+    <w:p>
+      <w:pPr>
+        <w:pStyle w:val="Akapitzlist"/>
+        <w:numPr>
+          <w:ilvl w:val="0"/>
+          <w:numId w:val="6"/>
+        </w:numPr>
+      </w:pPr>
+      <w:r>
+        <w:rPr>
+          <w:b/>
+          <w:bCs/>
+        </w:rPr>
+        <w:t>Regex</w:t>
+      </w:r>
+      <w:r>
+        <w:t xml:space="preserve"> pomaga w wysługiwaniach z użyciem </w:t>
+      </w:r>
+      <w:proofErr w:type="spellStart"/>
+      <w:r>
+        <w:t>regex</w:t>
+      </w:r>
+      <w:proofErr w:type="spellEnd"/>
+    </w:p>
+    <w:p>
+      <w:pPr>
+        <w:pStyle w:val="Akapitzlist"/>
+        <w:numPr>
+          <w:ilvl w:val="0"/>
+          <w:numId w:val="6"/>
+        </w:numPr>
+      </w:pPr>
+      <w:proofErr w:type="spellStart"/>
+      <w:r>
+        <w:rPr>
+          <w:b/>
+          <w:bCs/>
+        </w:rPr>
+        <w:t>RamUsage</w:t>
+      </w:r>
+      <w:proofErr w:type="spellEnd"/>
+      <w:r>
+        <w:t xml:space="preserve"> dostarcza informacji i aktualnym zużyciu pamięci RAM.</w:t>
+      </w:r>
+    </w:p>
+    <w:p>
+      <w:pPr>
+        <w:pStyle w:val="Akapitzlist"/>
+        <w:numPr>
+          <w:ilvl w:val="0"/>
+          <w:numId w:val="6"/>
+        </w:numPr>
+      </w:pPr>
+      <w:proofErr w:type="spellStart"/>
+      <w:r>
+        <w:rPr>
+          <w:b/>
+          <w:bCs/>
+        </w:rPr>
+        <w:t>TimeCounter</w:t>
+      </w:r>
+      <w:proofErr w:type="spellEnd"/>
+      <w:r>
+        <w:t xml:space="preserve"> pomaga liczyć czas trwania metod/funkcji.</w:t>
+      </w:r>
+    </w:p>
+    <w:p>
+      <w:pPr>
+        <w:pStyle w:val="Podtytu"/>
+      </w:pPr>
+      <w:r>
+        <w:br w:type="column"/>
+      </w:r>
+      <w:proofErr w:type="spellStart"/>
+      <w:r>
+        <w:lastRenderedPageBreak/>
+        <w:t>WindowForm</w:t>
+      </w:r>
+      <w:proofErr w:type="spellEnd"/>
+    </w:p>
+    <w:p>
+      <w:r>
+        <w:drawing>
+          <wp:inline distT="0" distB="0" distL="0" distR="0" wp14:anchorId="2FCAD032" wp14:editId="12A1ECCD">
+            <wp:extent cx="3810532" cy="2934109"/>
+            <wp:effectExtent l="0" t="0" r="0" b="0"/>
+            <wp:docPr id="25" name="Obraz 25"/>
+            <wp:cNvGraphicFramePr>
+              <a:graphicFrameLocks xmlns:a="http://schemas.openxmlformats.org/drawingml/2006/main" noChangeAspect="1"/>
+            </wp:cNvGraphicFramePr>
+            <a:graphic xmlns:a="http://schemas.openxmlformats.org/drawingml/2006/main">
+              <a:graphicData uri="http://schemas.openxmlformats.org/drawingml/2006/picture">
+                <pic:pic xmlns:pic="http://schemas.openxmlformats.org/drawingml/2006/picture">
+                  <pic:nvPicPr>
+                    <pic:cNvPr id="1" name=""/>
+                    <pic:cNvPicPr/>
+                  </pic:nvPicPr>
+                  <pic:blipFill>
+                    <a:blip r:embed="rId27"/>
+                    <a:stretch>
+                      <a:fillRect/>
+                    </a:stretch>
+                  </pic:blipFill>
+                  <pic:spPr>
+                    <a:xfrm>
+                      <a:off x="0" y="0"/>
+                      <a:ext cx="3810532" cy="2934109"/>
+                    </a:xfrm>
+                    <a:prstGeom prst="rect">
+                      <a:avLst/>
+                    </a:prstGeom>
+                  </pic:spPr>
+                </pic:pic>
+              </a:graphicData>
+            </a:graphic>
+          </wp:inline>
+        </w:drawing>
+      </w:r>
+    </w:p>
+    <w:p>
+      <w:r>
+        <w:t xml:space="preserve">Program zawiera 2 </w:t>
+      </w:r>
+      <w:proofErr w:type="spellStart"/>
+      <w:r>
+        <w:t>Formsy</w:t>
+      </w:r>
+      <w:proofErr w:type="spellEnd"/>
+      <w:r>
+        <w:t>:</w:t>
+      </w:r>
+    </w:p>
+    <w:p>
+      <w:proofErr w:type="spellStart"/>
+      <w:r>
+        <w:t>MainfForm</w:t>
+      </w:r>
+      <w:proofErr w:type="spellEnd"/>
+      <w:r>
+        <w:t xml:space="preserve"> jest wywoływany z funkcji </w:t>
+      </w:r>
+      <w:proofErr w:type="spellStart"/>
+      <w:r>
+        <w:t>main</w:t>
+      </w:r>
+      <w:proofErr w:type="spellEnd"/>
+      <w:r>
+        <w:t xml:space="preserve"> i jest głównym oknem programu.</w:t>
+      </w:r>
+    </w:p>
+    <w:p>
+      <w:proofErr w:type="spellStart"/>
+      <w:r>
+        <w:t>LogsForm</w:t>
+      </w:r>
+      <w:proofErr w:type="spellEnd"/>
+      <w:r>
+        <w:t xml:space="preserve"> jest dodatkowym oknem pozwalającym na uporządkowanie logów z działania programu.</w:t>
+      </w:r>
+    </w:p>
+    <w:p>
+      <w:pPr>
+        <w:pStyle w:val="Podtytu"/>
+      </w:pPr>
+      <w:r>
+        <w:t>Start programu</w:t>
+      </w:r>
+    </w:p>
+    <w:p>
+      <w:r>
+        <w:drawing>
+          <wp:inline distT="0" distB="0" distL="0" distR="0" wp14:anchorId="0A7E1E7B" wp14:editId="23641726">
+            <wp:extent cx="1895740" cy="2257740"/>
+            <wp:effectExtent l="0" t="0" r="9525" b="0"/>
+            <wp:docPr id="26" name="Obraz 26"/>
+            <wp:cNvGraphicFramePr>
+              <a:graphicFrameLocks xmlns:a="http://schemas.openxmlformats.org/drawingml/2006/main" noChangeAspect="1"/>
+            </wp:cNvGraphicFramePr>
+            <a:graphic xmlns:a="http://schemas.openxmlformats.org/drawingml/2006/main">
+              <a:graphicData uri="http://schemas.openxmlformats.org/drawingml/2006/picture">
+                <pic:pic xmlns:pic="http://schemas.openxmlformats.org/drawingml/2006/picture">
+                  <pic:nvPicPr>
+                    <pic:cNvPr id="1" name=""/>
+                    <pic:cNvPicPr/>
+                  </pic:nvPicPr>
+                  <pic:blipFill>
+                    <a:blip r:embed="rId28"/>
+                    <a:stretch>
+                      <a:fillRect/>
+                    </a:stretch>
+                  </pic:blipFill>
+                  <pic:spPr>
+                    <a:xfrm>
+                      <a:off x="0" y="0"/>
+                      <a:ext cx="1895740" cy="2257740"/>
+                    </a:xfrm>
+                    <a:prstGeom prst="rect">
+                      <a:avLst/>
+                    </a:prstGeom>
+                  </pic:spPr>
+                </pic:pic>
+              </a:graphicData>
+            </a:graphic>
+          </wp:inline>
+        </w:drawing>
+      </w:r>
+    </w:p>
+    <w:p>
+      <w:r>
+        <w:t xml:space="preserve">Rozruch następuje klasycznie z metody </w:t>
+      </w:r>
+      <w:proofErr w:type="spellStart"/>
+      <w:r>
+        <w:t>main</w:t>
+      </w:r>
+      <w:proofErr w:type="spellEnd"/>
+      <w:r>
+        <w:t xml:space="preserve">. Jednak przed inicjalizacją rejestrowane są usługi w celu późniejszego wykorzystania wstrzykiwania zależności </w:t>
+      </w:r>
+    </w:p>
+    <w:p>
+      <w:pPr>
+        <w:pStyle w:val="Podtytu"/>
+      </w:pPr>
+      <w:r>
+        <w:br w:type="column"/>
+      </w:r>
+      <w:r>
+        <w:lastRenderedPageBreak/>
+        <w:t>Diagram klas</w:t>
+      </w:r>
+    </w:p>
+    <w:p>
+      <w:r>
+        <w:drawing>
+          <wp:inline distT="0" distB="0" distL="0" distR="0" wp14:anchorId="4EDCB72A" wp14:editId="6E4617FE">
+            <wp:extent cx="5760720" cy="4343400"/>
+            <wp:effectExtent l="0" t="0" r="0" b="0"/>
+            <wp:docPr id="27" name="Obraz 27"/>
+            <wp:cNvGraphicFramePr>
+              <a:graphicFrameLocks xmlns:a="http://schemas.openxmlformats.org/drawingml/2006/main" noChangeAspect="1"/>
+            </wp:cNvGraphicFramePr>
+            <a:graphic xmlns:a="http://schemas.openxmlformats.org/drawingml/2006/main">
+              <a:graphicData uri="http://schemas.openxmlformats.org/drawingml/2006/picture">
+                <pic:pic xmlns:pic="http://schemas.openxmlformats.org/drawingml/2006/picture">
+                  <pic:nvPicPr>
+                    <pic:cNvPr id="1" name=""/>
+                    <pic:cNvPicPr/>
+                  </pic:nvPicPr>
+                  <pic:blipFill>
+                    <a:blip r:embed="rId29"/>
+                    <a:stretch>
+                      <a:fillRect/>
+                    </a:stretch>
+                  </pic:blipFill>
+                  <pic:spPr>
+                    <a:xfrm>
+                      <a:off x="0" y="0"/>
+                      <a:ext cx="5760720" cy="4343400"/>
+                    </a:xfrm>
+                    <a:prstGeom prst="rect">
+                      <a:avLst/>
+                    </a:prstGeom>
+                  </pic:spPr>
+                </pic:pic>
+              </a:graphicData>
+            </a:graphic>
+          </wp:inline>
+        </w:drawing>
+      </w:r>
+    </w:p>
+    <w:p/>
+    <w:p>
+      <w:pPr>
+        <w:pStyle w:val="Podtytu"/>
+      </w:pPr>
+      <w:r>
+        <w:br w:type="column"/>
+      </w:r>
+      <w:r>
         <w:lastRenderedPageBreak/>
         <w:t>Wnioski</w:t>
       </w:r>
     </w:p>
     <w:p>
       <w:r>
-        <w:t>Efekt końcowy projektu spełnia jego założenia – możliwa jest zamiana obrazu kolorowego na czarno-biały</w:t>
-      </w:r>
-      <w:r>
-        <w:t xml:space="preserve"> z wykorzystaniem bibliotek napisanych w języku asembler i c++</w:t>
-      </w:r>
-      <w:r>
-        <w:t xml:space="preserve">. Wydajność programu jest ograniczona ze względu na jednowątkowe przygotowywanie i sklejanie otrzymanego programu. Funkcję te zostaną w przyszłości rozwinięte w ramach indywidualnej pracy z w środowisku .NET. Największą częścią pod względem czasowym okazała się konfiguracja bibliotek dll i ich podpięcie. Problemem była konfiguracja środowiska Visual Studio. Całość projektu upewniła mnie w </w:t>
-      </w:r>
-      <w:r>
-        <w:t>założeniu,</w:t>
-      </w:r>
-      <w:r>
-        <w:t xml:space="preserve"> że praca z GITem jest dobrą praktyką i pomaga w zarządzaniu kodem, tworzeniu backupu oraz rozwijaniu projektów niepewnych kierunkach bez ponoszenia konsekwencji utraty wartościowego kodu. Zdecydowałem się również na próbę stworzenia menagera wątków zamiast realizacji kodu w oparciu gotowe rozwiązania. Zdecydowanie utrudniło to moją pracę jednak osiągnięty efekt dydaktyczny był warty wysiłku.</w:t>
+        <w:t xml:space="preserve">Efekt końcowy projektu spełnia jego założenia – możliwa jest zamiana obrazu kolorowego na czarno-biały z wykorzystaniem bibliotek napisanych w języku asembler i c++. Wydajność programu jest ograniczona ze względu na jednowątkowe przygotowywanie i sklejanie otrzymanego programu. Funkcję te zostaną w przyszłości rozwinięte w ramach indywidualnej pracy z w środowisku .NET. Największą częścią pod względem czasowym okazała się konfiguracja bibliotek </w:t>
+      </w:r>
+      <w:proofErr w:type="spellStart"/>
+      <w:r>
+        <w:t>dll</w:t>
+      </w:r>
+      <w:proofErr w:type="spellEnd"/>
+      <w:r>
+        <w:t xml:space="preserve"> i ich podpięcie. Problemem była konfiguracja środowiska Visual Studio. Całość projektu upewniła mnie w założeniu, że praca z </w:t>
+      </w:r>
+      <w:proofErr w:type="spellStart"/>
+      <w:r>
+        <w:t>GITem</w:t>
+      </w:r>
+      <w:proofErr w:type="spellEnd"/>
+      <w:r>
+        <w:t xml:space="preserve"> jest dobrą praktyką i pomaga w zarządzaniu kodem, tworzeniu backupu oraz rozwijaniu projektów niepewnych kierunkach bez ponoszenia konsekwencji utraty wartościowego kodu. Zdecydowałem się również na próbę stworzenia menagera wątków zamiast realizacji kodu w oparciu gotowe rozwiązania. Zdecydowanie utrudniło to moją pracę jednak osiągnięty efekt dydaktyczny był warty wysiłku.</w:t>
       </w:r>
     </w:p>
     <w:p>
@@ -950,15 +2835,31 @@
     </w:p>
     <w:p>
       <w:r>
-        <w:t>Dużej modyfikacji uległ</w:t>
-      </w:r>
-      <w:r>
-        <w:t>a logika głównego okna aplikacji przez próbę trzymania SRP.</w:t>
+        <w:t>Dużej modyfikacji uległa logika głównego okna aplikacji przez próbę trzymania SRP.</w:t>
       </w:r>
     </w:p>
     <w:p>
       <w:r>
         <w:t>Utworzone zostały dodatkowe klasy *Helper, a cały kod został podzielony pod względem funkcjonalności. Do projektu została dołożona funkcjonalność logów ze względu na chęć zrozumienia zagadnienia wyrażeń regularnych. Praca z gitem była przydatna ze względu na częste błędne ścieżki rozwoju kodu.</w:t>
+      </w:r>
+    </w:p>
+    <w:p>
+      <w:pPr>
+        <w:pStyle w:val="Podtytu"/>
+      </w:pPr>
+      <w:r>
+        <w:t>Wnioski3</w:t>
+      </w:r>
+    </w:p>
+    <w:p>
+      <w:r>
+        <w:t>Warto pisać na bieżąco dokumentację techniczną ponieważ nadrabianie po czasie jest zdecydowanie utrudnionym elementem tworzenia oprogramowania. Warto prowadzić na bieżąco sprawozdania z pracy l</w:t>
+      </w:r>
+      <w:r>
+        <w:t>u</w:t>
+      </w:r>
+      <w:r>
+        <w:t xml:space="preserve">b/i stosować automatyczną dokumentację. Która znacząco poprawi zrozumienie kodu po pewnym czasie od napisania. </w:t>
       </w:r>
     </w:p>
     <w:sectPr>
@@ -972,8 +2873,8 @@
 </file>
 
 <file path=word/numbering.xml><?xml version="1.0" encoding="utf-8"?>
-<w:numbering xmlns:wpc="http://schemas.microsoft.com/office/word/2010/wordprocessingCanvas" xmlns:cx="http://schemas.microsoft.com/office/drawing/2014/chartex" xmlns:cx1="http://schemas.microsoft.com/office/drawing/2015/9/8/chartex" xmlns:cx2="http://schemas.microsoft.com/office/drawing/2015/10/21/chartex" xmlns:cx3="http://schemas.microsoft.com/office/drawing/2016/5/9/chartex" xmlns:cx4="http://schemas.microsoft.com/office/drawing/2016/5/10/chartex" xmlns:cx5="http://schemas.microsoft.com/office/drawing/2016/5/11/chartex" xmlns:cx6="http://schemas.microsoft.com/office/drawing/2016/5/12/chartex" xmlns:cx7="http://schemas.microsoft.com/office/drawing/2016/5/13/chartex" xmlns:cx8="http://schemas.microsoft.com/office/drawing/2016/5/14/chartex" xmlns:mc="http://schemas.openxmlformats.org/markup-compatibility/2006" xmlns:aink="http://schemas.microsoft.com/office/drawing/2016/ink" xmlns:am3d="http://schemas.microsoft.com/office/drawing/2017/model3d" xmlns:o="urn:schemas-microsoft-com:office:office" xmlns:r="http://schemas.openxmlformats.org/officeDocument/2006/relationships" xmlns:m="http://schemas.openxmlformats.org/officeDocument/2006/math" xmlns:v="urn:schemas-microsoft-com:vml" xmlns:wp14="http://schemas.microsoft.com/office/word/2010/wordprocessingDrawing" xmlns:wp="http://schemas.openxmlformats.org/drawingml/2006/wordprocessingDrawing" xmlns:w10="urn:schemas-microsoft-com:office:word" xmlns:w="http://schemas.openxmlformats.org/wordprocessingml/2006/main" xmlns:w14="http://schemas.microsoft.com/office/word/2010/wordml" xmlns:w15="http://schemas.microsoft.com/office/word/2012/wordml" xmlns:w16cid="http://schemas.microsoft.com/office/word/2016/wordml/cid" xmlns:w16se="http://schemas.microsoft.com/office/word/2015/wordml/symex" xmlns:wpg="http://schemas.microsoft.com/office/word/2010/wordprocessingGroup" xmlns:wpi="http://schemas.microsoft.com/office/word/2010/wordprocessingInk" xmlns:wne="http://schemas.microsoft.com/office/word/2006/wordml" xmlns:wps="http://schemas.microsoft.com/office/word/2010/wordprocessingShape" mc:Ignorable="w14 w15 w16se w16cid wp14">
-  <w:abstractNum w:abstractNumId="0" w15:restartNumberingAfterBreak="0">
+<w:numbering xmlns:wpc="http://schemas.microsoft.com/office/word/2010/wordprocessingCanvas" xmlns:cx="http://schemas.microsoft.com/office/drawing/2014/chartex" xmlns:cx1="http://schemas.microsoft.com/office/drawing/2015/9/8/chartex" xmlns:cx2="http://schemas.microsoft.com/office/drawing/2015/10/21/chartex" xmlns:cx3="http://schemas.microsoft.com/office/drawing/2016/5/9/chartex" xmlns:cx4="http://schemas.microsoft.com/office/drawing/2016/5/10/chartex" xmlns:cx5="http://schemas.microsoft.com/office/drawing/2016/5/11/chartex" xmlns:cx6="http://schemas.microsoft.com/office/drawing/2016/5/12/chartex" xmlns:cx7="http://schemas.microsoft.com/office/drawing/2016/5/13/chartex" xmlns:cx8="http://schemas.microsoft.com/office/drawing/2016/5/14/chartex" xmlns:mc="http://schemas.openxmlformats.org/markup-compatibility/2006" xmlns:aink="http://schemas.microsoft.com/office/drawing/2016/ink" xmlns:am3d="http://schemas.microsoft.com/office/drawing/2017/model3d" xmlns:o="urn:schemas-microsoft-com:office:office" xmlns:r="http://schemas.openxmlformats.org/officeDocument/2006/relationships" xmlns:m="http://schemas.openxmlformats.org/officeDocument/2006/math" xmlns:v="urn:schemas-microsoft-com:vml" xmlns:wp14="http://schemas.microsoft.com/office/word/2010/wordprocessingDrawing" xmlns:wp="http://schemas.openxmlformats.org/drawingml/2006/wordprocessingDrawing" xmlns:w10="urn:schemas-microsoft-com:office:word" xmlns:w="http://schemas.openxmlformats.org/wordprocessingml/2006/main" xmlns:w14="http://schemas.microsoft.com/office/word/2010/wordml" xmlns:w15="http://schemas.microsoft.com/office/word/2012/wordml" xmlns:w16cex="http://schemas.microsoft.com/office/word/2018/wordml/cex" xmlns:w16cid="http://schemas.microsoft.com/office/word/2016/wordml/cid" xmlns:w16="http://schemas.microsoft.com/office/word/2018/wordml" xmlns:w16se="http://schemas.microsoft.com/office/word/2015/wordml/symex" xmlns:wpg="http://schemas.microsoft.com/office/word/2010/wordprocessingGroup" xmlns:wpi="http://schemas.microsoft.com/office/word/2010/wordprocessingInk" xmlns:wne="http://schemas.microsoft.com/office/word/2006/wordml" xmlns:wps="http://schemas.microsoft.com/office/word/2010/wordprocessingShape" mc:Ignorable="w14 w15 w16se w16cid w16 w16cex wp14">
+  <w:abstractNum w:abstractNumId="1" w15:restartNumberingAfterBreak="0">
     <w:nsid w:val="27264276"/>
     <w:multiLevelType w:val="hybridMultilevel"/>
     <w:tmpl w:val="23B5EEB3"/>
@@ -1024,7 +2925,7 @@
       <w:lvlJc w:val="left"/>
     </w:lvl>
   </w:abstractNum>
-  <w:abstractNum w:abstractNumId="1" w15:restartNumberingAfterBreak="0">
+  <w:abstractNum w:abstractNumId="2" w15:restartNumberingAfterBreak="0">
     <w:nsid w:val="2B426114"/>
     <w:multiLevelType w:val="hybridMultilevel"/>
     <w:tmpl w:val="D52428F6"/>
@@ -1075,17 +2976,133 @@
       <w:lvlJc w:val="left"/>
     </w:lvl>
   </w:abstractNum>
+  <w:abstractNum w:abstractNumId="3" w15:restartNumberingAfterBreak="0">
+    <w:nsid w:val="4703763D"/>
+    <w:multiLevelType w:val="hybridMultilevel"/>
+    <w:tmpl w:val="CC3EEABE"/>
+    <w:lvl w:ilvl="0" w:tplc="04150001">
+      <w:start w:val="1"/>
+      <w:numFmt w:val="bullet"/>
+      <w:lvlText w:val=""/>
+      <w:lvlJc w:val="left"/>
+      <w:pPr>
+        <w:ind w:left="720" w:hanging="360"/>
+      </w:pPr>
+      <w:rPr>
+        <w:rFonts w:ascii="Symbol" w:hAnsi="Symbol" w:hint="default"/>
+      </w:rPr>
+    </w:lvl>
+    <w:lvl w:ilvl="1" w:tplc="04150003" w:tentative="1">
+      <w:start w:val="1"/>
+      <w:numFmt w:val="bullet"/>
+      <w:lvlText w:val="o"/>
+      <w:lvlJc w:val="left"/>
+      <w:pPr>
+        <w:ind w:left="1440" w:hanging="360"/>
+      </w:pPr>
+      <w:rPr>
+        <w:rFonts w:ascii="Courier New" w:hAnsi="Courier New" w:cs="Courier New" w:hint="default"/>
+      </w:rPr>
+    </w:lvl>
+    <w:lvl w:ilvl="2" w:tplc="04150005" w:tentative="1">
+      <w:start w:val="1"/>
+      <w:numFmt w:val="bullet"/>
+      <w:lvlText w:val=""/>
+      <w:lvlJc w:val="left"/>
+      <w:pPr>
+        <w:ind w:left="2160" w:hanging="360"/>
+      </w:pPr>
+      <w:rPr>
+        <w:rFonts w:ascii="Wingdings" w:hAnsi="Wingdings" w:hint="default"/>
+      </w:rPr>
+    </w:lvl>
+    <w:lvl w:ilvl="3" w:tplc="04150001" w:tentative="1">
+      <w:start w:val="1"/>
+      <w:numFmt w:val="bullet"/>
+      <w:lvlText w:val=""/>
+      <w:lvlJc w:val="left"/>
+      <w:pPr>
+        <w:ind w:left="2880" w:hanging="360"/>
+      </w:pPr>
+      <w:rPr>
+        <w:rFonts w:ascii="Symbol" w:hAnsi="Symbol" w:hint="default"/>
+      </w:rPr>
+    </w:lvl>
+    <w:lvl w:ilvl="4" w:tplc="04150003" w:tentative="1">
+      <w:start w:val="1"/>
+      <w:numFmt w:val="bullet"/>
+      <w:lvlText w:val="o"/>
+      <w:lvlJc w:val="left"/>
+      <w:pPr>
+        <w:ind w:left="3600" w:hanging="360"/>
+      </w:pPr>
+      <w:rPr>
+        <w:rFonts w:ascii="Courier New" w:hAnsi="Courier New" w:cs="Courier New" w:hint="default"/>
+      </w:rPr>
+    </w:lvl>
+    <w:lvl w:ilvl="5" w:tplc="04150005" w:tentative="1">
+      <w:start w:val="1"/>
+      <w:numFmt w:val="bullet"/>
+      <w:lvlText w:val=""/>
+      <w:lvlJc w:val="left"/>
+      <w:pPr>
+        <w:ind w:left="4320" w:hanging="360"/>
+      </w:pPr>
+      <w:rPr>
+        <w:rFonts w:ascii="Wingdings" w:hAnsi="Wingdings" w:hint="default"/>
+      </w:rPr>
+    </w:lvl>
+    <w:lvl w:ilvl="6" w:tplc="04150001" w:tentative="1">
+      <w:start w:val="1"/>
+      <w:numFmt w:val="bullet"/>
+      <w:lvlText w:val=""/>
+      <w:lvlJc w:val="left"/>
+      <w:pPr>
+        <w:ind w:left="5040" w:hanging="360"/>
+      </w:pPr>
+      <w:rPr>
+        <w:rFonts w:ascii="Symbol" w:hAnsi="Symbol" w:hint="default"/>
+      </w:rPr>
+    </w:lvl>
+    <w:lvl w:ilvl="7" w:tplc="04150003" w:tentative="1">
+      <w:start w:val="1"/>
+      <w:numFmt w:val="bullet"/>
+      <w:lvlText w:val="o"/>
+      <w:lvlJc w:val="left"/>
+      <w:pPr>
+        <w:ind w:left="5760" w:hanging="360"/>
+      </w:pPr>
+      <w:rPr>
+        <w:rFonts w:ascii="Courier New" w:hAnsi="Courier New" w:cs="Courier New" w:hint="default"/>
+      </w:rPr>
+    </w:lvl>
+    <w:lvl w:ilvl="8" w:tplc="04150005" w:tentative="1">
+      <w:start w:val="1"/>
+      <w:numFmt w:val="bullet"/>
+      <w:lvlText w:val=""/>
+      <w:lvlJc w:val="left"/>
+      <w:pPr>
+        <w:ind w:left="6480" w:hanging="360"/>
+      </w:pPr>
+      <w:rPr>
+        <w:rFonts w:ascii="Wingdings" w:hAnsi="Wingdings" w:hint="default"/>
+      </w:rPr>
+    </w:lvl>
+  </w:abstractNum>
   <w:num w:numId="1">
-    <w:abstractNumId w:val="0"/>
+    <w:abstractNumId w:val="1"/>
   </w:num>
   <w:num w:numId="2">
-    <w:abstractNumId w:val="1"/>
+    <w:abstractNumId w:val="2"/>
+  </w:num>
+  <w:num w:numId="6">
+    <w:abstractNumId w:val="3"/>
   </w:num>
 </w:numbering>
 </file>
 
 <file path=word/styles.xml><?xml version="1.0" encoding="utf-8"?>
-<w:styles xmlns:mc="http://schemas.openxmlformats.org/markup-compatibility/2006" xmlns:r="http://schemas.openxmlformats.org/officeDocument/2006/relationships" xmlns:w="http://schemas.openxmlformats.org/wordprocessingml/2006/main" xmlns:w14="http://schemas.microsoft.com/office/word/2010/wordml" xmlns:w15="http://schemas.microsoft.com/office/word/2012/wordml" xmlns:w16cid="http://schemas.microsoft.com/office/word/2016/wordml/cid" xmlns:w16se="http://schemas.microsoft.com/office/word/2015/wordml/symex" mc:Ignorable="w14 w15 w16se w16cid">
+<w:styles xmlns:mc="http://schemas.openxmlformats.org/markup-compatibility/2006" xmlns:r="http://schemas.openxmlformats.org/officeDocument/2006/relationships" xmlns:w="http://schemas.openxmlformats.org/wordprocessingml/2006/main" xmlns:w14="http://schemas.microsoft.com/office/word/2010/wordml" xmlns:w15="http://schemas.microsoft.com/office/word/2012/wordml" xmlns:w16cex="http://schemas.microsoft.com/office/word/2018/wordml/cex" xmlns:w16cid="http://schemas.microsoft.com/office/word/2016/wordml/cid" xmlns:w16="http://schemas.microsoft.com/office/word/2018/wordml" xmlns:w16se="http://schemas.microsoft.com/office/word/2015/wordml/symex" mc:Ignorable="w14 w15 w16se w16cid w16 w16cex">
   <w:docDefaults>
     <w:rPrDefault>
       <w:rPr>
@@ -1640,6 +3657,47 @@
       <w:szCs w:val="56"/>
     </w:rPr>
   </w:style>
+  <w:style w:type="paragraph" w:styleId="Akapitzlist">
+    <w:name w:val="List Paragraph"/>
+    <w:basedOn w:val="Normalny"/>
+    <w:uiPriority w:val="34"/>
+    <w:qFormat/>
+    <w:rsid w:val="002F682E"/>
+    <w:pPr>
+      <w:ind w:left="720"/>
+      <w:contextualSpacing/>
+    </w:pPr>
+  </w:style>
+  <w:style w:type="paragraph" w:styleId="Tekstdymka">
+    <w:name w:val="Balloon Text"/>
+    <w:basedOn w:val="Normalny"/>
+    <w:link w:val="TekstdymkaZnak"/>
+    <w:uiPriority w:val="99"/>
+    <w:semiHidden/>
+    <w:unhideWhenUsed/>
+    <w:rsid w:val="00AF57E4"/>
+    <w:pPr>
+      <w:spacing w:after="0" w:line="240" w:lineRule="auto"/>
+    </w:pPr>
+    <w:rPr>
+      <w:rFonts w:ascii="Segoe UI" w:hAnsi="Segoe UI" w:cs="Segoe UI"/>
+      <w:sz w:val="18"/>
+      <w:szCs w:val="18"/>
+    </w:rPr>
+  </w:style>
+  <w:style w:type="character" w:customStyle="1" w:styleId="TekstdymkaZnak">
+    <w:name w:val="Tekst dymka Znak"/>
+    <w:basedOn w:val="Domylnaczcionkaakapitu"/>
+    <w:link w:val="Tekstdymka"/>
+    <w:uiPriority w:val="99"/>
+    <w:semiHidden/>
+    <w:rsid w:val="00AF57E4"/>
+    <w:rPr>
+      <w:rFonts w:ascii="Segoe UI" w:hAnsi="Segoe UI" w:cs="Segoe UI"/>
+      <w:sz w:val="18"/>
+      <w:szCs w:val="18"/>
+    </w:rPr>
+  </w:style>
 </w:styles>
 </file>
 

</xml_diff>